<commit_message>
More Scone User's Guide changes.
</commit_message>
<xml_diff>
--- a/Scone-Users-Guide.docx
+++ b/Scone-Users-Guide.docx
@@ -8,6 +8,8 @@
       </w:pPr>
       <w:bookmarkStart w:id="0" w:name="_Toc21067753"/>
       <w:bookmarkStart w:id="1" w:name="_Toc21121016"/>
+      <w:bookmarkStart w:id="2" w:name="_GoBack"/>
+      <w:bookmarkEnd w:id="2"/>
       <w:r>
         <w:br/>
       </w:r>
@@ -40,16 +42,16 @@
       <w:pPr>
         <w:pStyle w:val="Subtitle"/>
       </w:pPr>
-      <w:bookmarkStart w:id="2" w:name="_Toc21067754"/>
-      <w:bookmarkStart w:id="3" w:name="_Toc21121017"/>
+      <w:bookmarkStart w:id="3" w:name="_Toc21067754"/>
+      <w:bookmarkStart w:id="4" w:name="_Toc21121017"/>
       <w:r>
         <w:rPr>
           <w:szCs w:val="32"/>
         </w:rPr>
         <w:t>Scott E. Fahlman</w:t>
       </w:r>
-      <w:bookmarkEnd w:id="2"/>
       <w:bookmarkEnd w:id="3"/>
+      <w:bookmarkEnd w:id="4"/>
       <w:r>
         <w:rPr>
           <w:szCs w:val="32"/>
@@ -621,6 +623,10 @@
     <w:p>
       <w:pPr>
         <w:pStyle w:val="TOC1"/>
+        <w:tabs>
+          <w:tab w:val="clear" w:pos="420"/>
+          <w:tab w:val="left" w:pos="440"/>
+        </w:tabs>
         <w:rPr>
           <w:rFonts w:asciiTheme="minorHAnsi" w:eastAsiaTheme="minorEastAsia" w:hAnsiTheme="minorHAnsi" w:cstheme="minorBidi"/>
           <w:noProof/>
@@ -681,7 +687,7 @@
         <w:rPr>
           <w:noProof/>
         </w:rPr>
-        <w:instrText xml:space="preserve"> PAGEREF _Toc259910129 \h </w:instrText>
+        <w:instrText xml:space="preserve"> PAGEREF _Toc267394182 \h </w:instrText>
       </w:r>
       <w:r>
         <w:rPr>
@@ -698,7 +704,7 @@
         <w:rPr>
           <w:noProof/>
         </w:rPr>
-        <w:t>10</w:t>
+        <w:t>6</w:t>
       </w:r>
       <w:r>
         <w:rPr>
@@ -741,7 +747,7 @@
         <w:rPr>
           <w:noProof/>
         </w:rPr>
-        <w:instrText xml:space="preserve"> PAGEREF _Toc259910130 \h </w:instrText>
+        <w:instrText xml:space="preserve"> PAGEREF _Toc267394183 \h </w:instrText>
       </w:r>
       <w:r>
         <w:rPr>
@@ -758,7 +764,7 @@
         <w:rPr>
           <w:noProof/>
         </w:rPr>
-        <w:t>11</w:t>
+        <w:t>7</w:t>
       </w:r>
       <w:r>
         <w:rPr>
@@ -801,7 +807,7 @@
         <w:rPr>
           <w:noProof/>
         </w:rPr>
-        <w:instrText xml:space="preserve"> PAGEREF _Toc259910131 \h </w:instrText>
+        <w:instrText xml:space="preserve"> PAGEREF _Toc267394184 \h </w:instrText>
       </w:r>
       <w:r>
         <w:rPr>
@@ -818,7 +824,7 @@
         <w:rPr>
           <w:noProof/>
         </w:rPr>
-        <w:t>11</w:t>
+        <w:t>7</w:t>
       </w:r>
       <w:r>
         <w:rPr>
@@ -830,6 +836,10 @@
     <w:p>
       <w:pPr>
         <w:pStyle w:val="TOC1"/>
+        <w:tabs>
+          <w:tab w:val="clear" w:pos="420"/>
+          <w:tab w:val="left" w:pos="440"/>
+        </w:tabs>
         <w:rPr>
           <w:rFonts w:asciiTheme="minorHAnsi" w:eastAsiaTheme="minorEastAsia" w:hAnsiTheme="minorHAnsi" w:cstheme="minorBidi"/>
           <w:noProof/>
@@ -872,7 +882,7 @@
         <w:rPr>
           <w:noProof/>
         </w:rPr>
-        <w:instrText xml:space="preserve"> PAGEREF _Toc259910132 \h </w:instrText>
+        <w:instrText xml:space="preserve"> PAGEREF _Toc267394185 \h </w:instrText>
       </w:r>
       <w:r>
         <w:rPr>
@@ -889,7 +899,7 @@
         <w:rPr>
           <w:noProof/>
         </w:rPr>
-        <w:t>12</w:t>
+        <w:t>8</w:t>
       </w:r>
       <w:r>
         <w:rPr>
@@ -932,7 +942,7 @@
         <w:rPr>
           <w:noProof/>
         </w:rPr>
-        <w:instrText xml:space="preserve"> PAGEREF _Toc259910133 \h </w:instrText>
+        <w:instrText xml:space="preserve"> PAGEREF _Toc267394186 \h </w:instrText>
       </w:r>
       <w:r>
         <w:rPr>
@@ -949,7 +959,7 @@
         <w:rPr>
           <w:noProof/>
         </w:rPr>
-        <w:t>12</w:t>
+        <w:t>8</w:t>
       </w:r>
       <w:r>
         <w:rPr>
@@ -961,6 +971,10 @@
     <w:p>
       <w:pPr>
         <w:pStyle w:val="TOC1"/>
+        <w:tabs>
+          <w:tab w:val="clear" w:pos="420"/>
+          <w:tab w:val="left" w:pos="440"/>
+        </w:tabs>
         <w:rPr>
           <w:rFonts w:asciiTheme="minorHAnsi" w:eastAsiaTheme="minorEastAsia" w:hAnsiTheme="minorHAnsi" w:cstheme="minorBidi"/>
           <w:noProof/>
@@ -1003,7 +1017,7 @@
         <w:rPr>
           <w:noProof/>
         </w:rPr>
-        <w:instrText xml:space="preserve"> PAGEREF _Toc259910134 \h </w:instrText>
+        <w:instrText xml:space="preserve"> PAGEREF _Toc267394187 \h </w:instrText>
       </w:r>
       <w:r>
         <w:rPr>
@@ -1020,7 +1034,7 @@
         <w:rPr>
           <w:noProof/>
         </w:rPr>
-        <w:t>16</w:t>
+        <w:t>13</w:t>
       </w:r>
       <w:r>
         <w:rPr>
@@ -1078,7 +1092,7 @@
         <w:rPr>
           <w:noProof/>
         </w:rPr>
-        <w:instrText xml:space="preserve"> PAGEREF _Toc259910135 \h </w:instrText>
+        <w:instrText xml:space="preserve"> PAGEREF _Toc267394188 \h </w:instrText>
       </w:r>
       <w:r>
         <w:rPr>
@@ -1095,7 +1109,7 @@
         <w:rPr>
           <w:noProof/>
         </w:rPr>
-        <w:t>16</w:t>
+        <w:t>13</w:t>
       </w:r>
       <w:r>
         <w:rPr>
@@ -1138,7 +1152,7 @@
         <w:rPr>
           <w:noProof/>
         </w:rPr>
-        <w:instrText xml:space="preserve"> PAGEREF _Toc259910136 \h </w:instrText>
+        <w:instrText xml:space="preserve"> PAGEREF _Toc267394189 \h </w:instrText>
       </w:r>
       <w:r>
         <w:rPr>
@@ -1155,7 +1169,7 @@
         <w:rPr>
           <w:noProof/>
         </w:rPr>
-        <w:t>17</w:t>
+        <w:t>14</w:t>
       </w:r>
       <w:r>
         <w:rPr>
@@ -1213,7 +1227,7 @@
         <w:rPr>
           <w:noProof/>
         </w:rPr>
-        <w:instrText xml:space="preserve"> PAGEREF _Toc259910137 \h </w:instrText>
+        <w:instrText xml:space="preserve"> PAGEREF _Toc267394190 \h </w:instrText>
       </w:r>
       <w:r>
         <w:rPr>
@@ -1230,7 +1244,7 @@
         <w:rPr>
           <w:noProof/>
         </w:rPr>
-        <w:t>19</w:t>
+        <w:t>15</w:t>
       </w:r>
       <w:r>
         <w:rPr>
@@ -1273,7 +1287,7 @@
         <w:rPr>
           <w:noProof/>
         </w:rPr>
-        <w:instrText xml:space="preserve"> PAGEREF _Toc259910138 \h </w:instrText>
+        <w:instrText xml:space="preserve"> PAGEREF _Toc267394191 \h </w:instrText>
       </w:r>
       <w:r>
         <w:rPr>
@@ -1290,7 +1304,7 @@
         <w:rPr>
           <w:noProof/>
         </w:rPr>
-        <w:t>19</w:t>
+        <w:t>16</w:t>
       </w:r>
       <w:r>
         <w:rPr>
@@ -1302,6 +1316,10 @@
     <w:p>
       <w:pPr>
         <w:pStyle w:val="TOC1"/>
+        <w:tabs>
+          <w:tab w:val="clear" w:pos="420"/>
+          <w:tab w:val="left" w:pos="440"/>
+        </w:tabs>
         <w:rPr>
           <w:rFonts w:asciiTheme="minorHAnsi" w:eastAsiaTheme="minorEastAsia" w:hAnsiTheme="minorHAnsi" w:cstheme="minorBidi"/>
           <w:noProof/>
@@ -1344,7 +1362,7 @@
         <w:rPr>
           <w:noProof/>
         </w:rPr>
-        <w:instrText xml:space="preserve"> PAGEREF _Toc259910139 \h </w:instrText>
+        <w:instrText xml:space="preserve"> PAGEREF _Toc267394192 \h </w:instrText>
       </w:r>
       <w:r>
         <w:rPr>
@@ -1361,7 +1379,7 @@
         <w:rPr>
           <w:noProof/>
         </w:rPr>
-        <w:t>20</w:t>
+        <w:t>17</w:t>
       </w:r>
       <w:r>
         <w:rPr>
@@ -1419,7 +1437,7 @@
         <w:rPr>
           <w:noProof/>
         </w:rPr>
-        <w:instrText xml:space="preserve"> PAGEREF _Toc259910140 \h </w:instrText>
+        <w:instrText xml:space="preserve"> PAGEREF _Toc267394193 \h </w:instrText>
       </w:r>
       <w:r>
         <w:rPr>
@@ -1436,7 +1454,7 @@
         <w:rPr>
           <w:noProof/>
         </w:rPr>
-        <w:t>20</w:t>
+        <w:t>17</w:t>
       </w:r>
       <w:r>
         <w:rPr>
@@ -1479,7 +1497,7 @@
         <w:rPr>
           <w:noProof/>
         </w:rPr>
-        <w:instrText xml:space="preserve"> PAGEREF _Toc259910141 \h </w:instrText>
+        <w:instrText xml:space="preserve"> PAGEREF _Toc267394194 \h </w:instrText>
       </w:r>
       <w:r>
         <w:rPr>
@@ -1496,7 +1514,7 @@
         <w:rPr>
           <w:noProof/>
         </w:rPr>
-        <w:t>22</w:t>
+        <w:t>19</w:t>
       </w:r>
       <w:r>
         <w:rPr>
@@ -1554,7 +1572,7 @@
         <w:rPr>
           <w:noProof/>
         </w:rPr>
-        <w:instrText xml:space="preserve"> PAGEREF _Toc259910142 \h </w:instrText>
+        <w:instrText xml:space="preserve"> PAGEREF _Toc267394195 \h </w:instrText>
       </w:r>
       <w:r>
         <w:rPr>
@@ -1571,7 +1589,7 @@
         <w:rPr>
           <w:noProof/>
         </w:rPr>
-        <w:t>23</w:t>
+        <w:t>20</w:t>
       </w:r>
       <w:r>
         <w:rPr>
@@ -1614,7 +1632,7 @@
         <w:rPr>
           <w:noProof/>
         </w:rPr>
-        <w:instrText xml:space="preserve"> PAGEREF _Toc259910143 \h </w:instrText>
+        <w:instrText xml:space="preserve"> PAGEREF _Toc267394196 \h </w:instrText>
       </w:r>
       <w:r>
         <w:rPr>
@@ -1631,7 +1649,7 @@
         <w:rPr>
           <w:noProof/>
         </w:rPr>
-        <w:t>24</w:t>
+        <w:t>21</w:t>
       </w:r>
       <w:r>
         <w:rPr>
@@ -1643,6 +1661,10 @@
     <w:p>
       <w:pPr>
         <w:pStyle w:val="TOC1"/>
+        <w:tabs>
+          <w:tab w:val="clear" w:pos="420"/>
+          <w:tab w:val="left" w:pos="440"/>
+        </w:tabs>
         <w:rPr>
           <w:rFonts w:asciiTheme="minorHAnsi" w:eastAsiaTheme="minorEastAsia" w:hAnsiTheme="minorHAnsi" w:cstheme="minorBidi"/>
           <w:noProof/>
@@ -1685,7 +1707,7 @@
         <w:rPr>
           <w:noProof/>
         </w:rPr>
-        <w:instrText xml:space="preserve"> PAGEREF _Toc259910144 \h </w:instrText>
+        <w:instrText xml:space="preserve"> PAGEREF _Toc267394197 \h </w:instrText>
       </w:r>
       <w:r>
         <w:rPr>
@@ -1702,7 +1724,7 @@
         <w:rPr>
           <w:noProof/>
         </w:rPr>
-        <w:t>26</w:t>
+        <w:t>23</w:t>
       </w:r>
       <w:r>
         <w:rPr>
@@ -1745,7 +1767,7 @@
         <w:rPr>
           <w:noProof/>
         </w:rPr>
-        <w:instrText xml:space="preserve"> PAGEREF _Toc259910145 \h </w:instrText>
+        <w:instrText xml:space="preserve"> PAGEREF _Toc267394198 \h </w:instrText>
       </w:r>
       <w:r>
         <w:rPr>
@@ -1762,78 +1784,82 @@
         <w:rPr>
           <w:noProof/>
         </w:rPr>
+        <w:t>24</w:t>
+      </w:r>
+      <w:r>
+        <w:rPr>
+          <w:noProof/>
+        </w:rPr>
+        <w:fldChar w:fldCharType="end"/>
+      </w:r>
+    </w:p>
+    <w:p>
+      <w:pPr>
+        <w:pStyle w:val="TOC1"/>
+        <w:tabs>
+          <w:tab w:val="clear" w:pos="420"/>
+          <w:tab w:val="left" w:pos="440"/>
+        </w:tabs>
+        <w:rPr>
+          <w:rFonts w:asciiTheme="minorHAnsi" w:eastAsiaTheme="minorEastAsia" w:hAnsiTheme="minorHAnsi" w:cstheme="minorBidi"/>
+          <w:noProof/>
+          <w:lang w:eastAsia="ja-JP"/>
+        </w:rPr>
+      </w:pPr>
+      <w:r>
+        <w:rPr>
+          <w:noProof/>
+        </w:rPr>
+        <w:t>6.</w:t>
+      </w:r>
+      <w:r>
+        <w:rPr>
+          <w:rFonts w:asciiTheme="minorHAnsi" w:eastAsiaTheme="minorEastAsia" w:hAnsiTheme="minorHAnsi" w:cstheme="minorBidi"/>
+          <w:noProof/>
+          <w:lang w:eastAsia="ja-JP"/>
+        </w:rPr>
+        <w:tab/>
+      </w:r>
+      <w:r>
+        <w:rPr>
+          <w:noProof/>
+        </w:rPr>
+        <w:t>Contexts</w:t>
+      </w:r>
+      <w:r>
+        <w:rPr>
+          <w:noProof/>
+        </w:rPr>
+        <w:tab/>
+      </w:r>
+      <w:r>
+        <w:rPr>
+          <w:noProof/>
+        </w:rPr>
+        <w:fldChar w:fldCharType="begin"/>
+      </w:r>
+      <w:r>
+        <w:rPr>
+          <w:noProof/>
+        </w:rPr>
+        <w:instrText xml:space="preserve"> PAGEREF _Toc267394199 \h </w:instrText>
+      </w:r>
+      <w:r>
+        <w:rPr>
+          <w:noProof/>
+        </w:rPr>
+      </w:r>
+      <w:r>
+        <w:rPr>
+          <w:noProof/>
+        </w:rPr>
+        <w:fldChar w:fldCharType="separate"/>
+      </w:r>
+      <w:r>
+        <w:rPr>
+          <w:noProof/>
+        </w:rPr>
         <w:t>27</w:t>
-      </w:r>
-      <w:r>
-        <w:rPr>
-          <w:noProof/>
-        </w:rPr>
-        <w:fldChar w:fldCharType="end"/>
-      </w:r>
-    </w:p>
-    <w:p>
-      <w:pPr>
-        <w:pStyle w:val="TOC1"/>
-        <w:rPr>
-          <w:rFonts w:asciiTheme="minorHAnsi" w:eastAsiaTheme="minorEastAsia" w:hAnsiTheme="minorHAnsi" w:cstheme="minorBidi"/>
-          <w:noProof/>
-          <w:lang w:eastAsia="ja-JP"/>
-        </w:rPr>
-      </w:pPr>
-      <w:r>
-        <w:rPr>
-          <w:noProof/>
-        </w:rPr>
-        <w:t>6.</w:t>
-      </w:r>
-      <w:r>
-        <w:rPr>
-          <w:rFonts w:asciiTheme="minorHAnsi" w:eastAsiaTheme="minorEastAsia" w:hAnsiTheme="minorHAnsi" w:cstheme="minorBidi"/>
-          <w:noProof/>
-          <w:lang w:eastAsia="ja-JP"/>
-        </w:rPr>
-        <w:tab/>
-      </w:r>
-      <w:r>
-        <w:rPr>
-          <w:noProof/>
-        </w:rPr>
-        <w:t>Contexts</w:t>
-      </w:r>
-      <w:r>
-        <w:rPr>
-          <w:noProof/>
-        </w:rPr>
-        <w:tab/>
-      </w:r>
-      <w:r>
-        <w:rPr>
-          <w:noProof/>
-        </w:rPr>
-        <w:fldChar w:fldCharType="begin"/>
-      </w:r>
-      <w:r>
-        <w:rPr>
-          <w:noProof/>
-        </w:rPr>
-        <w:instrText xml:space="preserve"> PAGEREF _Toc259910146 \h </w:instrText>
-      </w:r>
-      <w:r>
-        <w:rPr>
-          <w:noProof/>
-        </w:rPr>
-      </w:r>
-      <w:r>
-        <w:rPr>
-          <w:noProof/>
-        </w:rPr>
-        <w:fldChar w:fldCharType="separate"/>
-      </w:r>
-      <w:r>
-        <w:rPr>
-          <w:noProof/>
-        </w:rPr>
-        <w:t>30</w:t>
       </w:r>
       <w:r>
         <w:rPr>
@@ -1876,7 +1902,7 @@
         <w:rPr>
           <w:noProof/>
         </w:rPr>
-        <w:instrText xml:space="preserve"> PAGEREF _Toc259910147 \h </w:instrText>
+        <w:instrText xml:space="preserve"> PAGEREF _Toc267394200 \h </w:instrText>
       </w:r>
       <w:r>
         <w:rPr>
@@ -1893,7 +1919,7 @@
         <w:rPr>
           <w:noProof/>
         </w:rPr>
-        <w:t>30</w:t>
+        <w:t>27</w:t>
       </w:r>
       <w:r>
         <w:rPr>
@@ -1905,6 +1931,10 @@
     <w:p>
       <w:pPr>
         <w:pStyle w:val="TOC1"/>
+        <w:tabs>
+          <w:tab w:val="clear" w:pos="420"/>
+          <w:tab w:val="left" w:pos="440"/>
+        </w:tabs>
         <w:rPr>
           <w:rFonts w:asciiTheme="minorHAnsi" w:eastAsiaTheme="minorEastAsia" w:hAnsiTheme="minorHAnsi" w:cstheme="minorBidi"/>
           <w:noProof/>
@@ -1947,7 +1977,7 @@
         <w:rPr>
           <w:noProof/>
         </w:rPr>
-        <w:instrText xml:space="preserve"> PAGEREF _Toc259910148 \h </w:instrText>
+        <w:instrText xml:space="preserve"> PAGEREF _Toc267394201 \h </w:instrText>
       </w:r>
       <w:r>
         <w:rPr>
@@ -1964,7 +1994,7 @@
         <w:rPr>
           <w:noProof/>
         </w:rPr>
-        <w:t>31</w:t>
+        <w:t>28</w:t>
       </w:r>
       <w:r>
         <w:rPr>
@@ -2022,7 +2052,7 @@
         <w:rPr>
           <w:noProof/>
         </w:rPr>
-        <w:instrText xml:space="preserve"> PAGEREF _Toc259910149 \h </w:instrText>
+        <w:instrText xml:space="preserve"> PAGEREF _Toc267394202 \h </w:instrText>
       </w:r>
       <w:r>
         <w:rPr>
@@ -2039,7 +2069,7 @@
         <w:rPr>
           <w:noProof/>
         </w:rPr>
-        <w:t>31</w:t>
+        <w:t>28</w:t>
       </w:r>
       <w:r>
         <w:rPr>
@@ -2082,7 +2112,7 @@
         <w:rPr>
           <w:noProof/>
         </w:rPr>
-        <w:instrText xml:space="preserve"> PAGEREF _Toc259910150 \h </w:instrText>
+        <w:instrText xml:space="preserve"> PAGEREF _Toc267394203 \h </w:instrText>
       </w:r>
       <w:r>
         <w:rPr>
@@ -2099,7 +2129,7 @@
         <w:rPr>
           <w:noProof/>
         </w:rPr>
-        <w:t>31</w:t>
+        <w:t>28</w:t>
       </w:r>
       <w:r>
         <w:rPr>
@@ -2142,7 +2172,7 @@
         <w:rPr>
           <w:noProof/>
         </w:rPr>
-        <w:instrText xml:space="preserve"> PAGEREF _Toc259910151 \h </w:instrText>
+        <w:instrText xml:space="preserve"> PAGEREF _Toc267394204 \h </w:instrText>
       </w:r>
       <w:r>
         <w:rPr>
@@ -2159,7 +2189,7 @@
         <w:rPr>
           <w:noProof/>
         </w:rPr>
-        <w:t>31</w:t>
+        <w:t>28</w:t>
       </w:r>
       <w:r>
         <w:rPr>
@@ -2202,7 +2232,7 @@
         <w:rPr>
           <w:noProof/>
         </w:rPr>
-        <w:instrText xml:space="preserve"> PAGEREF _Toc259910152 \h </w:instrText>
+        <w:instrText xml:space="preserve"> PAGEREF _Toc267394205 \h </w:instrText>
       </w:r>
       <w:r>
         <w:rPr>
@@ -2219,7 +2249,7 @@
         <w:rPr>
           <w:noProof/>
         </w:rPr>
-        <w:t>32</w:t>
+        <w:t>29</w:t>
       </w:r>
       <w:r>
         <w:rPr>
@@ -2262,7 +2292,7 @@
         <w:rPr>
           <w:noProof/>
         </w:rPr>
-        <w:instrText xml:space="preserve"> PAGEREF _Toc259910153 \h </w:instrText>
+        <w:instrText xml:space="preserve"> PAGEREF _Toc267394206 \h </w:instrText>
       </w:r>
       <w:r>
         <w:rPr>
@@ -2279,7 +2309,7 @@
         <w:rPr>
           <w:noProof/>
         </w:rPr>
-        <w:t>32</w:t>
+        <w:t>29</w:t>
       </w:r>
       <w:r>
         <w:rPr>
@@ -2337,7 +2367,7 @@
         <w:rPr>
           <w:noProof/>
         </w:rPr>
-        <w:instrText xml:space="preserve"> PAGEREF _Toc259910154 \h </w:instrText>
+        <w:instrText xml:space="preserve"> PAGEREF _Toc267394207 \h </w:instrText>
       </w:r>
       <w:r>
         <w:rPr>
@@ -2354,7 +2384,7 @@
         <w:rPr>
           <w:noProof/>
         </w:rPr>
-        <w:t>33</w:t>
+        <w:t>30</w:t>
       </w:r>
       <w:r>
         <w:rPr>
@@ -2397,7 +2427,7 @@
         <w:rPr>
           <w:noProof/>
         </w:rPr>
-        <w:instrText xml:space="preserve"> PAGEREF _Toc259910155 \h </w:instrText>
+        <w:instrText xml:space="preserve"> PAGEREF _Toc267394208 \h </w:instrText>
       </w:r>
       <w:r>
         <w:rPr>
@@ -2414,7 +2444,7 @@
         <w:rPr>
           <w:noProof/>
         </w:rPr>
-        <w:t>33</w:t>
+        <w:t>30</w:t>
       </w:r>
       <w:r>
         <w:rPr>
@@ -2472,7 +2502,7 @@
         <w:rPr>
           <w:noProof/>
         </w:rPr>
-        <w:instrText xml:space="preserve"> PAGEREF _Toc259910156 \h </w:instrText>
+        <w:instrText xml:space="preserve"> PAGEREF _Toc267394209 \h </w:instrText>
       </w:r>
       <w:r>
         <w:rPr>
@@ -2489,7 +2519,7 @@
         <w:rPr>
           <w:noProof/>
         </w:rPr>
-        <w:t>34</w:t>
+        <w:t>31</w:t>
       </w:r>
       <w:r>
         <w:rPr>
@@ -2532,7 +2562,7 @@
         <w:rPr>
           <w:noProof/>
         </w:rPr>
-        <w:instrText xml:space="preserve"> PAGEREF _Toc259910157 \h </w:instrText>
+        <w:instrText xml:space="preserve"> PAGEREF _Toc267394210 \h </w:instrText>
       </w:r>
       <w:r>
         <w:rPr>
@@ -2549,7 +2579,7 @@
         <w:rPr>
           <w:noProof/>
         </w:rPr>
-        <w:t>34</w:t>
+        <w:t>32</w:t>
       </w:r>
       <w:r>
         <w:rPr>
@@ -2607,7 +2637,7 @@
         <w:rPr>
           <w:noProof/>
         </w:rPr>
-        <w:instrText xml:space="preserve"> PAGEREF _Toc259910158 \h </w:instrText>
+        <w:instrText xml:space="preserve"> PAGEREF _Toc267394211 \h </w:instrText>
       </w:r>
       <w:r>
         <w:rPr>
@@ -2624,7 +2654,7 @@
         <w:rPr>
           <w:noProof/>
         </w:rPr>
-        <w:t>35</w:t>
+        <w:t>33</w:t>
       </w:r>
       <w:r>
         <w:rPr>
@@ -2668,7 +2698,7 @@
         <w:rPr>
           <w:noProof/>
         </w:rPr>
-        <w:instrText xml:space="preserve"> PAGEREF _Toc259910159 \h </w:instrText>
+        <w:instrText xml:space="preserve"> PAGEREF _Toc267394212 \h </w:instrText>
       </w:r>
       <w:r>
         <w:rPr>
@@ -2685,7 +2715,7 @@
         <w:rPr>
           <w:noProof/>
         </w:rPr>
-        <w:t>35</w:t>
+        <w:t>33</w:t>
       </w:r>
       <w:r>
         <w:rPr>
@@ -2743,7 +2773,7 @@
         <w:rPr>
           <w:noProof/>
         </w:rPr>
-        <w:instrText xml:space="preserve"> PAGEREF _Toc259910160 \h </w:instrText>
+        <w:instrText xml:space="preserve"> PAGEREF _Toc267394213 \h </w:instrText>
       </w:r>
       <w:r>
         <w:rPr>
@@ -2760,7 +2790,7 @@
         <w:rPr>
           <w:noProof/>
         </w:rPr>
-        <w:t>36</w:t>
+        <w:t>33</w:t>
       </w:r>
       <w:r>
         <w:rPr>
@@ -2803,7 +2833,7 @@
         <w:rPr>
           <w:noProof/>
         </w:rPr>
-        <w:instrText xml:space="preserve"> PAGEREF _Toc259910161 \h </w:instrText>
+        <w:instrText xml:space="preserve"> PAGEREF _Toc267394214 \h </w:instrText>
       </w:r>
       <w:r>
         <w:rPr>
@@ -2820,7 +2850,7 @@
         <w:rPr>
           <w:noProof/>
         </w:rPr>
-        <w:t>36</w:t>
+        <w:t>33</w:t>
       </w:r>
       <w:r>
         <w:rPr>
@@ -2878,7 +2908,7 @@
         <w:rPr>
           <w:noProof/>
         </w:rPr>
-        <w:instrText xml:space="preserve"> PAGEREF _Toc259910162 \h </w:instrText>
+        <w:instrText xml:space="preserve"> PAGEREF _Toc267394215 \h </w:instrText>
       </w:r>
       <w:r>
         <w:rPr>
@@ -2895,7 +2925,7 @@
         <w:rPr>
           <w:noProof/>
         </w:rPr>
-        <w:t>36</w:t>
+        <w:t>34</w:t>
       </w:r>
       <w:r>
         <w:rPr>
@@ -2938,7 +2968,7 @@
         <w:rPr>
           <w:noProof/>
         </w:rPr>
-        <w:instrText xml:space="preserve"> PAGEREF _Toc259910163 \h </w:instrText>
+        <w:instrText xml:space="preserve"> PAGEREF _Toc267394216 \h </w:instrText>
       </w:r>
       <w:r>
         <w:rPr>
@@ -2955,7 +2985,7 @@
         <w:rPr>
           <w:noProof/>
         </w:rPr>
-        <w:t>36</w:t>
+        <w:t>34</w:t>
       </w:r>
       <w:r>
         <w:rPr>
@@ -3013,7 +3043,7 @@
         <w:rPr>
           <w:noProof/>
         </w:rPr>
-        <w:instrText xml:space="preserve"> PAGEREF _Toc259910164 \h </w:instrText>
+        <w:instrText xml:space="preserve"> PAGEREF _Toc267394217 \h </w:instrText>
       </w:r>
       <w:r>
         <w:rPr>
@@ -3030,7 +3060,7 @@
         <w:rPr>
           <w:noProof/>
         </w:rPr>
-        <w:t>36</w:t>
+        <w:t>34</w:t>
       </w:r>
       <w:r>
         <w:rPr>
@@ -3073,7 +3103,7 @@
         <w:rPr>
           <w:noProof/>
         </w:rPr>
-        <w:instrText xml:space="preserve"> PAGEREF _Toc259910165 \h </w:instrText>
+        <w:instrText xml:space="preserve"> PAGEREF _Toc267394218 \h </w:instrText>
       </w:r>
       <w:r>
         <w:rPr>
@@ -3090,7 +3120,7 @@
         <w:rPr>
           <w:noProof/>
         </w:rPr>
-        <w:t>36</w:t>
+        <w:t>34</w:t>
       </w:r>
       <w:r>
         <w:rPr>
@@ -3148,7 +3178,7 @@
         <w:rPr>
           <w:noProof/>
         </w:rPr>
-        <w:instrText xml:space="preserve"> PAGEREF _Toc259910166 \h </w:instrText>
+        <w:instrText xml:space="preserve"> PAGEREF _Toc267394219 \h </w:instrText>
       </w:r>
       <w:r>
         <w:rPr>
@@ -3165,7 +3195,7 @@
         <w:rPr>
           <w:noProof/>
         </w:rPr>
-        <w:t>37</w:t>
+        <w:t>34</w:t>
       </w:r>
       <w:r>
         <w:rPr>
@@ -3208,7 +3238,7 @@
         <w:rPr>
           <w:noProof/>
         </w:rPr>
-        <w:instrText xml:space="preserve"> PAGEREF _Toc259910167 \h </w:instrText>
+        <w:instrText xml:space="preserve"> PAGEREF _Toc267394220 \h </w:instrText>
       </w:r>
       <w:r>
         <w:rPr>
@@ -3225,7 +3255,7 @@
         <w:rPr>
           <w:noProof/>
         </w:rPr>
-        <w:t>37</w:t>
+        <w:t>35</w:t>
       </w:r>
       <w:r>
         <w:rPr>
@@ -3283,7 +3313,7 @@
         <w:rPr>
           <w:noProof/>
         </w:rPr>
-        <w:instrText xml:space="preserve"> PAGEREF _Toc259910168 \h </w:instrText>
+        <w:instrText xml:space="preserve"> PAGEREF _Toc267394221 \h </w:instrText>
       </w:r>
       <w:r>
         <w:rPr>
@@ -3300,7 +3330,7 @@
         <w:rPr>
           <w:noProof/>
         </w:rPr>
-        <w:t>37</w:t>
+        <w:t>35</w:t>
       </w:r>
       <w:r>
         <w:rPr>
@@ -3343,7 +3373,7 @@
         <w:rPr>
           <w:noProof/>
         </w:rPr>
-        <w:instrText xml:space="preserve"> PAGEREF _Toc259910169 \h </w:instrText>
+        <w:instrText xml:space="preserve"> PAGEREF _Toc267394222 \h </w:instrText>
       </w:r>
       <w:r>
         <w:rPr>
@@ -3360,7 +3390,7 @@
         <w:rPr>
           <w:noProof/>
         </w:rPr>
-        <w:t>38</w:t>
+        <w:t>36</w:t>
       </w:r>
       <w:r>
         <w:rPr>
@@ -3418,7 +3448,7 @@
         <w:rPr>
           <w:noProof/>
         </w:rPr>
-        <w:instrText xml:space="preserve"> PAGEREF _Toc259910170 \h </w:instrText>
+        <w:instrText xml:space="preserve"> PAGEREF _Toc267394223 \h </w:instrText>
       </w:r>
       <w:r>
         <w:rPr>
@@ -3435,7 +3465,7 @@
         <w:rPr>
           <w:noProof/>
         </w:rPr>
-        <w:t>39</w:t>
+        <w:t>36</w:t>
       </w:r>
       <w:r>
         <w:rPr>
@@ -3478,7 +3508,7 @@
         <w:rPr>
           <w:noProof/>
         </w:rPr>
-        <w:instrText xml:space="preserve"> PAGEREF _Toc259910171 \h </w:instrText>
+        <w:instrText xml:space="preserve"> PAGEREF _Toc267394224 \h </w:instrText>
       </w:r>
       <w:r>
         <w:rPr>
@@ -3495,7 +3525,7 @@
         <w:rPr>
           <w:noProof/>
         </w:rPr>
-        <w:t>39</w:t>
+        <w:t>36</w:t>
       </w:r>
       <w:r>
         <w:rPr>
@@ -3553,7 +3583,7 @@
         <w:rPr>
           <w:noProof/>
         </w:rPr>
-        <w:instrText xml:space="preserve"> PAGEREF _Toc259910172 \h </w:instrText>
+        <w:instrText xml:space="preserve"> PAGEREF _Toc267394225 \h </w:instrText>
       </w:r>
       <w:r>
         <w:rPr>
@@ -3570,7 +3600,7 @@
         <w:rPr>
           <w:noProof/>
         </w:rPr>
-        <w:t>39</w:t>
+        <w:t>36</w:t>
       </w:r>
       <w:r>
         <w:rPr>
@@ -3613,7 +3643,7 @@
         <w:rPr>
           <w:noProof/>
         </w:rPr>
-        <w:instrText xml:space="preserve"> PAGEREF _Toc259910173 \h </w:instrText>
+        <w:instrText xml:space="preserve"> PAGEREF _Toc267394226 \h </w:instrText>
       </w:r>
       <w:r>
         <w:rPr>
@@ -3630,7 +3660,7 @@
         <w:rPr>
           <w:noProof/>
         </w:rPr>
-        <w:t>40</w:t>
+        <w:t>37</w:t>
       </w:r>
       <w:r>
         <w:rPr>
@@ -3688,7 +3718,7 @@
         <w:rPr>
           <w:noProof/>
         </w:rPr>
-        <w:instrText xml:space="preserve"> PAGEREF _Toc259910174 \h </w:instrText>
+        <w:instrText xml:space="preserve"> PAGEREF _Toc267394227 \h </w:instrText>
       </w:r>
       <w:r>
         <w:rPr>
@@ -3705,7 +3735,7 @@
         <w:rPr>
           <w:noProof/>
         </w:rPr>
-        <w:t>40</w:t>
+        <w:t>37</w:t>
       </w:r>
       <w:r>
         <w:rPr>
@@ -3748,7 +3778,7 @@
         <w:rPr>
           <w:noProof/>
         </w:rPr>
-        <w:instrText xml:space="preserve"> PAGEREF _Toc259910175 \h </w:instrText>
+        <w:instrText xml:space="preserve"> PAGEREF _Toc267394228 \h </w:instrText>
       </w:r>
       <w:r>
         <w:rPr>
@@ -3765,7 +3795,7 @@
         <w:rPr>
           <w:noProof/>
         </w:rPr>
-        <w:t>40</w:t>
+        <w:t>38</w:t>
       </w:r>
       <w:r>
         <w:rPr>
@@ -3823,7 +3853,7 @@
         <w:rPr>
           <w:noProof/>
         </w:rPr>
-        <w:instrText xml:space="preserve"> PAGEREF _Toc259910176 \h </w:instrText>
+        <w:instrText xml:space="preserve"> PAGEREF _Toc267394229 \h </w:instrText>
       </w:r>
       <w:r>
         <w:rPr>
@@ -3840,7 +3870,7 @@
         <w:rPr>
           <w:noProof/>
         </w:rPr>
-        <w:t>41</w:t>
+        <w:t>38</w:t>
       </w:r>
       <w:r>
         <w:rPr>
@@ -3852,6 +3882,10 @@
     <w:p>
       <w:pPr>
         <w:pStyle w:val="TOC1"/>
+        <w:tabs>
+          <w:tab w:val="clear" w:pos="420"/>
+          <w:tab w:val="left" w:pos="440"/>
+        </w:tabs>
         <w:rPr>
           <w:rFonts w:asciiTheme="minorHAnsi" w:eastAsiaTheme="minorEastAsia" w:hAnsiTheme="minorHAnsi" w:cstheme="minorBidi"/>
           <w:noProof/>
@@ -3894,7 +3928,7 @@
         <w:rPr>
           <w:noProof/>
         </w:rPr>
-        <w:instrText xml:space="preserve"> PAGEREF _Toc259910177 \h </w:instrText>
+        <w:instrText xml:space="preserve"> PAGEREF _Toc267394230 \h </w:instrText>
       </w:r>
       <w:r>
         <w:rPr>
@@ -3911,7 +3945,7 @@
         <w:rPr>
           <w:noProof/>
         </w:rPr>
-        <w:t>43</w:t>
+        <w:t>40</w:t>
       </w:r>
       <w:r>
         <w:rPr>
@@ -3955,7 +3989,7 @@
         <w:rPr>
           <w:noProof/>
         </w:rPr>
-        <w:instrText xml:space="preserve"> PAGEREF _Toc259910178 \h </w:instrText>
+        <w:instrText xml:space="preserve"> PAGEREF _Toc267394231 \h </w:instrText>
       </w:r>
       <w:r>
         <w:rPr>
@@ -3972,7 +4006,7 @@
         <w:rPr>
           <w:noProof/>
         </w:rPr>
-        <w:t>43</w:t>
+        <w:t>40</w:t>
       </w:r>
       <w:r>
         <w:rPr>
@@ -3984,6 +4018,10 @@
     <w:p>
       <w:pPr>
         <w:pStyle w:val="TOC1"/>
+        <w:tabs>
+          <w:tab w:val="clear" w:pos="420"/>
+          <w:tab w:val="left" w:pos="440"/>
+        </w:tabs>
         <w:rPr>
           <w:rFonts w:asciiTheme="minorHAnsi" w:eastAsiaTheme="minorEastAsia" w:hAnsiTheme="minorHAnsi" w:cstheme="minorBidi"/>
           <w:noProof/>
@@ -4026,7 +4064,7 @@
         <w:rPr>
           <w:noProof/>
         </w:rPr>
-        <w:instrText xml:space="preserve"> PAGEREF _Toc259910179 \h </w:instrText>
+        <w:instrText xml:space="preserve"> PAGEREF _Toc267394232 \h </w:instrText>
       </w:r>
       <w:r>
         <w:rPr>
@@ -4043,7 +4081,7 @@
         <w:rPr>
           <w:noProof/>
         </w:rPr>
-        <w:t>44</w:t>
+        <w:t>41</w:t>
       </w:r>
       <w:r>
         <w:rPr>
@@ -4101,7 +4139,7 @@
         <w:rPr>
           <w:noProof/>
         </w:rPr>
-        <w:instrText xml:space="preserve"> PAGEREF _Toc259910180 \h </w:instrText>
+        <w:instrText xml:space="preserve"> PAGEREF _Toc267394233 \h </w:instrText>
       </w:r>
       <w:r>
         <w:rPr>
@@ -4118,7 +4156,7 @@
         <w:rPr>
           <w:noProof/>
         </w:rPr>
-        <w:t>44</w:t>
+        <w:t>41</w:t>
       </w:r>
       <w:r>
         <w:rPr>
@@ -4176,7 +4214,7 @@
         <w:rPr>
           <w:noProof/>
         </w:rPr>
-        <w:instrText xml:space="preserve"> PAGEREF _Toc259910181 \h </w:instrText>
+        <w:instrText xml:space="preserve"> PAGEREF _Toc267394234 \h </w:instrText>
       </w:r>
       <w:r>
         <w:rPr>
@@ -4193,7 +4231,7 @@
         <w:rPr>
           <w:noProof/>
         </w:rPr>
-        <w:t>45</w:t>
+        <w:t>42</w:t>
       </w:r>
       <w:r>
         <w:rPr>
@@ -4236,7 +4274,7 @@
         <w:rPr>
           <w:noProof/>
         </w:rPr>
-        <w:instrText xml:space="preserve"> PAGEREF _Toc259910182 \h </w:instrText>
+        <w:instrText xml:space="preserve"> PAGEREF _Toc267394235 \h </w:instrText>
       </w:r>
       <w:r>
         <w:rPr>
@@ -4253,7 +4291,7 @@
         <w:rPr>
           <w:noProof/>
         </w:rPr>
-        <w:t>45</w:t>
+        <w:t>42</w:t>
       </w:r>
       <w:r>
         <w:rPr>
@@ -4311,7 +4349,7 @@
         <w:rPr>
           <w:noProof/>
         </w:rPr>
-        <w:instrText xml:space="preserve"> PAGEREF _Toc259910183 \h </w:instrText>
+        <w:instrText xml:space="preserve"> PAGEREF _Toc267394236 \h </w:instrText>
       </w:r>
       <w:r>
         <w:rPr>
@@ -4328,7 +4366,7 @@
         <w:rPr>
           <w:noProof/>
         </w:rPr>
-        <w:t>45</w:t>
+        <w:t>42</w:t>
       </w:r>
       <w:r>
         <w:rPr>
@@ -4371,7 +4409,7 @@
         <w:rPr>
           <w:noProof/>
         </w:rPr>
-        <w:instrText xml:space="preserve"> PAGEREF _Toc259910184 \h </w:instrText>
+        <w:instrText xml:space="preserve"> PAGEREF _Toc267394237 \h </w:instrText>
       </w:r>
       <w:r>
         <w:rPr>
@@ -4388,7 +4426,7 @@
         <w:rPr>
           <w:noProof/>
         </w:rPr>
-        <w:t>45</w:t>
+        <w:t>43</w:t>
       </w:r>
       <w:r>
         <w:rPr>
@@ -4446,7 +4484,7 @@
         <w:rPr>
           <w:noProof/>
         </w:rPr>
-        <w:instrText xml:space="preserve"> PAGEREF _Toc259910185 \h </w:instrText>
+        <w:instrText xml:space="preserve"> PAGEREF _Toc267394238 \h </w:instrText>
       </w:r>
       <w:r>
         <w:rPr>
@@ -4463,7 +4501,7 @@
         <w:rPr>
           <w:noProof/>
         </w:rPr>
-        <w:t>48</w:t>
+        <w:t>45</w:t>
       </w:r>
       <w:r>
         <w:rPr>
@@ -4521,7 +4559,7 @@
         <w:rPr>
           <w:noProof/>
         </w:rPr>
-        <w:instrText xml:space="preserve"> PAGEREF _Toc259910186 \h </w:instrText>
+        <w:instrText xml:space="preserve"> PAGEREF _Toc267394239 \h </w:instrText>
       </w:r>
       <w:r>
         <w:rPr>
@@ -4538,7 +4576,7 @@
         <w:rPr>
           <w:noProof/>
         </w:rPr>
-        <w:t>50</w:t>
+        <w:t>47</w:t>
       </w:r>
       <w:r>
         <w:rPr>
@@ -4550,6 +4588,9 @@
     <w:p>
       <w:pPr>
         <w:pStyle w:val="TOC1"/>
+        <w:tabs>
+          <w:tab w:val="left" w:pos="574"/>
+        </w:tabs>
         <w:rPr>
           <w:rFonts w:asciiTheme="minorHAnsi" w:eastAsiaTheme="minorEastAsia" w:hAnsiTheme="minorHAnsi" w:cstheme="minorBidi"/>
           <w:noProof/>
@@ -4592,7 +4633,7 @@
         <w:rPr>
           <w:noProof/>
         </w:rPr>
-        <w:instrText xml:space="preserve"> PAGEREF _Toc259910187 \h </w:instrText>
+        <w:instrText xml:space="preserve"> PAGEREF _Toc267394240 \h </w:instrText>
       </w:r>
       <w:r>
         <w:rPr>
@@ -4609,7 +4650,7 @@
         <w:rPr>
           <w:noProof/>
         </w:rPr>
-        <w:t>51</w:t>
+        <w:t>48</w:t>
       </w:r>
       <w:r>
         <w:rPr>
@@ -4652,7 +4693,7 @@
         <w:rPr>
           <w:noProof/>
         </w:rPr>
-        <w:instrText xml:space="preserve"> PAGEREF _Toc259910188 \h </w:instrText>
+        <w:instrText xml:space="preserve"> PAGEREF _Toc267394241 \h </w:instrText>
       </w:r>
       <w:r>
         <w:rPr>
@@ -4669,7 +4710,7 @@
         <w:rPr>
           <w:noProof/>
         </w:rPr>
-        <w:t>51</w:t>
+        <w:t>48</w:t>
       </w:r>
       <w:r>
         <w:rPr>
@@ -4681,6 +4722,9 @@
     <w:p>
       <w:pPr>
         <w:pStyle w:val="TOC1"/>
+        <w:tabs>
+          <w:tab w:val="left" w:pos="574"/>
+        </w:tabs>
         <w:rPr>
           <w:rFonts w:asciiTheme="minorHAnsi" w:eastAsiaTheme="minorEastAsia" w:hAnsiTheme="minorHAnsi" w:cstheme="minorBidi"/>
           <w:noProof/>
@@ -4723,7 +4767,7 @@
         <w:rPr>
           <w:noProof/>
         </w:rPr>
-        <w:instrText xml:space="preserve"> PAGEREF _Toc259910189 \h </w:instrText>
+        <w:instrText xml:space="preserve"> PAGEREF _Toc267394242 \h </w:instrText>
       </w:r>
       <w:r>
         <w:rPr>
@@ -4740,7 +4784,7 @@
         <w:rPr>
           <w:noProof/>
         </w:rPr>
-        <w:t>53</w:t>
+        <w:t>50</w:t>
       </w:r>
       <w:r>
         <w:rPr>
@@ -4798,7 +4842,7 @@
         <w:rPr>
           <w:noProof/>
         </w:rPr>
-        <w:instrText xml:space="preserve"> PAGEREF _Toc259910190 \h </w:instrText>
+        <w:instrText xml:space="preserve"> PAGEREF _Toc267394243 \h </w:instrText>
       </w:r>
       <w:r>
         <w:rPr>
@@ -4815,7 +4859,7 @@
         <w:rPr>
           <w:noProof/>
         </w:rPr>
-        <w:t>53</w:t>
+        <w:t>50</w:t>
       </w:r>
       <w:r>
         <w:rPr>
@@ -4874,7 +4918,7 @@
         <w:rPr>
           <w:noProof/>
         </w:rPr>
-        <w:instrText xml:space="preserve"> PAGEREF _Toc259910191 \h </w:instrText>
+        <w:instrText xml:space="preserve"> PAGEREF _Toc267394244 \h </w:instrText>
       </w:r>
       <w:r>
         <w:rPr>
@@ -4891,7 +4935,7 @@
         <w:rPr>
           <w:noProof/>
         </w:rPr>
-        <w:t>54</w:t>
+        <w:t>51</w:t>
       </w:r>
       <w:r>
         <w:rPr>
@@ -4903,6 +4947,9 @@
     <w:p>
       <w:pPr>
         <w:pStyle w:val="TOC1"/>
+        <w:tabs>
+          <w:tab w:val="left" w:pos="574"/>
+        </w:tabs>
         <w:rPr>
           <w:rFonts w:asciiTheme="minorHAnsi" w:eastAsiaTheme="minorEastAsia" w:hAnsiTheme="minorHAnsi" w:cstheme="minorBidi"/>
           <w:noProof/>
@@ -4945,7 +4992,7 @@
         <w:rPr>
           <w:noProof/>
         </w:rPr>
-        <w:instrText xml:space="preserve"> PAGEREF _Toc259910192 \h </w:instrText>
+        <w:instrText xml:space="preserve"> PAGEREF _Toc267394245 \h </w:instrText>
       </w:r>
       <w:r>
         <w:rPr>
@@ -4962,7 +5009,7 @@
         <w:rPr>
           <w:noProof/>
         </w:rPr>
-        <w:t>55</w:t>
+        <w:t>52</w:t>
       </w:r>
       <w:r>
         <w:rPr>
@@ -5005,7 +5052,7 @@
         <w:rPr>
           <w:noProof/>
         </w:rPr>
-        <w:instrText xml:space="preserve"> PAGEREF _Toc259910193 \h </w:instrText>
+        <w:instrText xml:space="preserve"> PAGEREF _Toc267394246 \h </w:instrText>
       </w:r>
       <w:r>
         <w:rPr>
@@ -5022,7 +5069,7 @@
         <w:rPr>
           <w:noProof/>
         </w:rPr>
-        <w:t>55</w:t>
+        <w:t>52</w:t>
       </w:r>
       <w:r>
         <w:rPr>
@@ -5034,6 +5081,9 @@
     <w:p>
       <w:pPr>
         <w:pStyle w:val="TOC1"/>
+        <w:tabs>
+          <w:tab w:val="left" w:pos="574"/>
+        </w:tabs>
         <w:rPr>
           <w:rFonts w:asciiTheme="minorHAnsi" w:eastAsiaTheme="minorEastAsia" w:hAnsiTheme="minorHAnsi" w:cstheme="minorBidi"/>
           <w:noProof/>
@@ -5058,7 +5108,7 @@
         <w:rPr>
           <w:noProof/>
         </w:rPr>
-        <w:t>Scone Crib Sheet</w:t>
+        <w:t>Alphabetical Index of Functions and Variables</w:t>
       </w:r>
       <w:r>
         <w:rPr>
@@ -5076,7 +5126,7 @@
         <w:rPr>
           <w:noProof/>
         </w:rPr>
-        <w:instrText xml:space="preserve"> PAGEREF _Toc259910194 \h </w:instrText>
+        <w:instrText xml:space="preserve"> PAGEREF _Toc267394247 \h </w:instrText>
       </w:r>
       <w:r>
         <w:rPr>
@@ -5093,78 +5143,7 @@
         <w:rPr>
           <w:noProof/>
         </w:rPr>
-        <w:t>56</w:t>
-      </w:r>
-      <w:r>
-        <w:rPr>
-          <w:noProof/>
-        </w:rPr>
-        <w:fldChar w:fldCharType="end"/>
-      </w:r>
-    </w:p>
-    <w:p>
-      <w:pPr>
-        <w:pStyle w:val="TOC1"/>
-        <w:rPr>
-          <w:rFonts w:asciiTheme="minorHAnsi" w:eastAsiaTheme="minorEastAsia" w:hAnsiTheme="minorHAnsi" w:cstheme="minorBidi"/>
-          <w:noProof/>
-          <w:lang w:eastAsia="ja-JP"/>
-        </w:rPr>
-      </w:pPr>
-      <w:r>
-        <w:rPr>
-          <w:noProof/>
-        </w:rPr>
-        <w:t>14.</w:t>
-      </w:r>
-      <w:r>
-        <w:rPr>
-          <w:rFonts w:asciiTheme="minorHAnsi" w:eastAsiaTheme="minorEastAsia" w:hAnsiTheme="minorHAnsi" w:cstheme="minorBidi"/>
-          <w:noProof/>
-          <w:lang w:eastAsia="ja-JP"/>
-        </w:rPr>
-        <w:tab/>
-      </w:r>
-      <w:r>
-        <w:rPr>
-          <w:noProof/>
-        </w:rPr>
-        <w:t>Alphabetical Index of Functions and Variables</w:t>
-      </w:r>
-      <w:r>
-        <w:rPr>
-          <w:noProof/>
-        </w:rPr>
-        <w:tab/>
-      </w:r>
-      <w:r>
-        <w:rPr>
-          <w:noProof/>
-        </w:rPr>
-        <w:fldChar w:fldCharType="begin"/>
-      </w:r>
-      <w:r>
-        <w:rPr>
-          <w:noProof/>
-        </w:rPr>
-        <w:instrText xml:space="preserve"> PAGEREF _Toc259910195 \h </w:instrText>
-      </w:r>
-      <w:r>
-        <w:rPr>
-          <w:noProof/>
-        </w:rPr>
-      </w:r>
-      <w:r>
-        <w:rPr>
-          <w:noProof/>
-        </w:rPr>
-        <w:fldChar w:fldCharType="separate"/>
-      </w:r>
-      <w:r>
-        <w:rPr>
-          <w:noProof/>
-        </w:rPr>
-        <w:t>66</w:t>
+        <w:t>53</w:t>
       </w:r>
       <w:r>
         <w:rPr>
@@ -5193,16 +5172,16 @@
       <w:pPr>
         <w:pStyle w:val="Heading1"/>
       </w:pPr>
-      <w:bookmarkStart w:id="4" w:name="_Toc21067757"/>
-      <w:bookmarkStart w:id="5" w:name="_Toc21121020"/>
-      <w:bookmarkStart w:id="6" w:name="_Toc259910129"/>
+      <w:bookmarkStart w:id="5" w:name="_Toc21067757"/>
+      <w:bookmarkStart w:id="6" w:name="_Toc21121020"/>
+      <w:bookmarkStart w:id="7" w:name="_Toc267394182"/>
       <w:r>
         <w:lastRenderedPageBreak/>
         <w:t>Overview</w:t>
       </w:r>
-      <w:bookmarkEnd w:id="4"/>
       <w:bookmarkEnd w:id="5"/>
       <w:bookmarkEnd w:id="6"/>
+      <w:bookmarkEnd w:id="7"/>
     </w:p>
     <w:p>
       <w:pPr>
@@ -5607,7 +5586,7 @@
       <w:pPr>
         <w:pStyle w:val="Heading3"/>
       </w:pPr>
-      <w:bookmarkStart w:id="7" w:name="_Toc259910130"/>
+      <w:bookmarkStart w:id="8" w:name="_Toc267394183"/>
       <w:r>
         <w:lastRenderedPageBreak/>
         <w:t xml:space="preserve">Note on </w:t>
@@ -5618,7 +5597,7 @@
       <w:r>
         <w:t>Syntax</w:t>
       </w:r>
-      <w:bookmarkEnd w:id="7"/>
+      <w:bookmarkEnd w:id="8"/>
     </w:p>
     <w:p>
       <w:pPr>
@@ -6115,20 +6094,20 @@
       <w:pPr>
         <w:pStyle w:val="Heading3"/>
       </w:pPr>
-      <w:bookmarkStart w:id="8" w:name="_Toc21067760"/>
-      <w:bookmarkStart w:id="9" w:name="_Toc21121026"/>
-      <w:bookmarkStart w:id="10" w:name="_Toc259910131"/>
+      <w:bookmarkStart w:id="9" w:name="_Toc21067760"/>
+      <w:bookmarkStart w:id="10" w:name="_Toc21121026"/>
       <w:bookmarkStart w:id="11" w:name="_Toc21067758"/>
       <w:bookmarkStart w:id="12" w:name="_Toc21121021"/>
+      <w:bookmarkStart w:id="13" w:name="_Toc267394184"/>
       <w:r>
         <w:t>Running</w:t>
       </w:r>
       <w:r>
         <w:t xml:space="preserve"> Scone</w:t>
       </w:r>
-      <w:bookmarkEnd w:id="8"/>
       <w:bookmarkEnd w:id="9"/>
       <w:bookmarkEnd w:id="10"/>
+      <w:bookmarkEnd w:id="13"/>
     </w:p>
     <w:p>
       <w:r>
@@ -6219,16 +6198,16 @@
       <w:pPr>
         <w:pStyle w:val="Heading1"/>
       </w:pPr>
-      <w:bookmarkStart w:id="13" w:name="_Toc21067761"/>
-      <w:bookmarkStart w:id="14" w:name="_Toc21121027"/>
-      <w:bookmarkStart w:id="15" w:name="_Toc259910132"/>
+      <w:bookmarkStart w:id="14" w:name="_Toc21067761"/>
+      <w:bookmarkStart w:id="15" w:name="_Toc21121027"/>
+      <w:bookmarkStart w:id="16" w:name="_Toc267394185"/>
       <w:r>
         <w:lastRenderedPageBreak/>
         <w:t>Loading, Saving, and Checkpointing KB Files</w:t>
       </w:r>
-      <w:bookmarkEnd w:id="13"/>
       <w:bookmarkEnd w:id="14"/>
       <w:bookmarkEnd w:id="15"/>
+      <w:bookmarkEnd w:id="16"/>
     </w:p>
     <w:p>
       <w:pPr>
@@ -6254,20 +6233,20 @@
           <w:color w:val="FF0000"/>
         </w:rPr>
       </w:pPr>
-      <w:bookmarkStart w:id="16" w:name="_Toc259910133"/>
+      <w:bookmarkStart w:id="17" w:name="_Toc267394186"/>
       <w:r>
         <w:t>Functions</w:t>
       </w:r>
       <w:r>
         <w:t xml:space="preserve"> and Variables</w:t>
       </w:r>
-      <w:bookmarkEnd w:id="16"/>
+      <w:bookmarkEnd w:id="17"/>
     </w:p>
     <w:p>
       <w:pPr>
         <w:pStyle w:val="Heading4"/>
       </w:pPr>
-      <w:bookmarkStart w:id="17" w:name="T2-242"/>
+      <w:bookmarkStart w:id="18" w:name="T2-242"/>
       <w:r>
         <w:t>Loading KB Files</w:t>
       </w:r>
@@ -6676,7 +6655,7 @@
       <w:pPr>
         <w:pStyle w:val="FunctionDescription"/>
       </w:pPr>
-      <w:bookmarkStart w:id="18" w:name="ReLoadingKBFile"/>
+      <w:bookmarkStart w:id="19" w:name="ReLoadingKBFile"/>
       <w:r>
         <w:rPr>
           <w:rStyle w:val="Code"/>
@@ -6701,7 +6680,7 @@
         </w:rPr>
         <w:t>*</w:t>
       </w:r>
-      <w:bookmarkEnd w:id="18"/>
+      <w:bookmarkEnd w:id="19"/>
       <w:r>
         <w:t xml:space="preserve"> </w:t>
       </w:r>
@@ -7434,7 +7413,7 @@
       <w:r>
         <w:t xml:space="preserve"> list; the rest remain on the list.  This function is called after loading each new KB file, but users may occasionally want to call it directly.</w:t>
       </w:r>
-      <w:bookmarkEnd w:id="17"/>
+      <w:bookmarkEnd w:id="18"/>
     </w:p>
     <w:p>
       <w:pPr>
@@ -7987,14 +7966,14 @@
       <w:pPr>
         <w:pStyle w:val="FunctionDescription"/>
       </w:pPr>
-      <w:bookmarkStart w:id="19" w:name="TAG-21"/>
+      <w:bookmarkStart w:id="20" w:name="TAG-21"/>
       <w:r>
         <w:rPr>
           <w:rStyle w:val="Code"/>
         </w:rPr>
         <w:t>*kb-logging-stream*</w:t>
       </w:r>
-      <w:bookmarkEnd w:id="19"/>
+      <w:bookmarkEnd w:id="20"/>
       <w:r>
         <w:t xml:space="preserve"> </w:t>
       </w:r>
@@ -8021,7 +8000,7 @@
       <w:pPr>
         <w:pStyle w:val="FunctionDescription"/>
       </w:pPr>
-      <w:bookmarkStart w:id="20" w:name="TAG-22"/>
+      <w:bookmarkStart w:id="21" w:name="TAG-22"/>
       <w:r>
         <w:rPr>
           <w:rStyle w:val="Code"/>
@@ -8039,7 +8018,7 @@
       <w:r>
         <w:t>)</w:t>
       </w:r>
-      <w:bookmarkEnd w:id="20"/>
+      <w:bookmarkEnd w:id="21"/>
       <w:r>
         <w:t xml:space="preserve"> </w:t>
       </w:r>
@@ -8105,24 +8084,24 @@
       <w:pPr>
         <w:pStyle w:val="Heading1"/>
       </w:pPr>
-      <w:bookmarkStart w:id="21" w:name="_Toc259910134"/>
+      <w:bookmarkStart w:id="22" w:name="_Toc267394187"/>
       <w:r>
         <w:lastRenderedPageBreak/>
         <w:t>Scone Elements</w:t>
       </w:r>
       <w:bookmarkEnd w:id="11"/>
       <w:bookmarkEnd w:id="12"/>
-      <w:bookmarkEnd w:id="21"/>
+      <w:bookmarkEnd w:id="22"/>
     </w:p>
     <w:p>
       <w:pPr>
         <w:pStyle w:val="Heading2"/>
       </w:pPr>
-      <w:bookmarkStart w:id="22" w:name="_Toc259910135"/>
+      <w:bookmarkStart w:id="23" w:name="_Toc267394188"/>
       <w:r>
         <w:t>Structure of Scone Elements</w:t>
       </w:r>
-      <w:bookmarkEnd w:id="22"/>
+      <w:bookmarkEnd w:id="23"/>
     </w:p>
     <w:p>
       <w:r>
@@ -8968,28 +8947,28 @@
       <w:pPr>
         <w:pStyle w:val="Heading3"/>
       </w:pPr>
-      <w:bookmarkStart w:id="23" w:name="_Toc259910136"/>
+      <w:bookmarkStart w:id="24" w:name="_Toc267394189"/>
       <w:r>
         <w:t>Functions</w:t>
       </w:r>
-      <w:bookmarkStart w:id="24" w:name="T2-96"/>
+      <w:bookmarkStart w:id="25" w:name="T2-96"/>
       <w:r>
         <w:t xml:space="preserve"> and Variables</w:t>
       </w:r>
-      <w:bookmarkEnd w:id="23"/>
+      <w:bookmarkEnd w:id="24"/>
     </w:p>
     <w:p>
       <w:pPr>
         <w:pStyle w:val="FunctionDescription"/>
       </w:pPr>
-      <w:bookmarkStart w:id="25" w:name="TAG-28"/>
+      <w:bookmarkStart w:id="26" w:name="TAG-28"/>
       <w:r>
         <w:rPr>
           <w:rStyle w:val="Code"/>
         </w:rPr>
         <w:t>*n-elements*</w:t>
       </w:r>
-      <w:bookmarkEnd w:id="25"/>
+      <w:bookmarkEnd w:id="26"/>
       <w:r>
         <w:t xml:space="preserve"> </w:t>
       </w:r>
@@ -9016,14 +8995,14 @@
       <w:pPr>
         <w:pStyle w:val="FunctionDescription"/>
       </w:pPr>
-      <w:bookmarkStart w:id="26" w:name="TAG-29"/>
+      <w:bookmarkStart w:id="27" w:name="TAG-29"/>
       <w:r>
         <w:rPr>
           <w:rStyle w:val="Code"/>
         </w:rPr>
         <w:t>*first-element*</w:t>
       </w:r>
-      <w:bookmarkEnd w:id="26"/>
+      <w:bookmarkEnd w:id="27"/>
       <w:r>
         <w:t xml:space="preserve"> </w:t>
       </w:r>
@@ -9050,14 +9029,14 @@
       <w:pPr>
         <w:pStyle w:val="FunctionDescription"/>
       </w:pPr>
-      <w:bookmarkStart w:id="27" w:name="TAG-30"/>
+      <w:bookmarkStart w:id="28" w:name="TAG-30"/>
       <w:r>
         <w:rPr>
           <w:rStyle w:val="Code"/>
         </w:rPr>
         <w:t>*last-element*</w:t>
       </w:r>
-      <w:bookmarkEnd w:id="27"/>
+      <w:bookmarkEnd w:id="28"/>
       <w:r>
         <w:t xml:space="preserve"> </w:t>
       </w:r>
@@ -9809,7 +9788,7 @@
       <w:r>
         <w:br/>
       </w:r>
-      <w:bookmarkEnd w:id="24"/>
+      <w:bookmarkEnd w:id="25"/>
       <w:r>
         <w:t xml:space="preserve">Given an element </w:t>
       </w:r>
@@ -9863,14 +9842,14 @@
           <w:color w:val="FF0000"/>
         </w:rPr>
       </w:pPr>
-      <w:bookmarkStart w:id="28" w:name="convertparent"/>
+      <w:bookmarkStart w:id="29" w:name="convertparent"/>
       <w:r>
         <w:rPr>
           <w:rStyle w:val="Code"/>
         </w:rPr>
         <w:t>convert-parent-wire-to-link</w:t>
       </w:r>
-      <w:bookmarkEnd w:id="28"/>
+      <w:bookmarkEnd w:id="29"/>
       <w:r>
         <w:t xml:space="preserve"> (e &amp;key :</w:t>
       </w:r>
@@ -10015,7 +9994,7 @@
         </w:rPr>
         <w:t xml:space="preserve"> is-a link.</w:t>
       </w:r>
-      <w:bookmarkStart w:id="29" w:name="T2-111"/>
+      <w:bookmarkStart w:id="30" w:name="T2-111"/>
     </w:p>
     <w:p>
       <w:pPr>
@@ -10024,18 +10003,18 @@
       <w:r>
         <w:t xml:space="preserve"> </w:t>
       </w:r>
-      <w:bookmarkStart w:id="30" w:name="_Toc259910137"/>
+      <w:bookmarkStart w:id="31" w:name="_Toc267394190"/>
       <w:r>
         <w:t>Element Properties</w:t>
       </w:r>
-      <w:bookmarkEnd w:id="29"/>
       <w:bookmarkEnd w:id="30"/>
+      <w:bookmarkEnd w:id="31"/>
     </w:p>
     <w:p>
       <w:pPr>
         <w:pStyle w:val="NormalWeb"/>
       </w:pPr>
-      <w:bookmarkStart w:id="31" w:name="T2-112"/>
+      <w:bookmarkStart w:id="32" w:name="T2-112"/>
       <w:r>
         <w:t xml:space="preserve">Every Scone element </w:t>
       </w:r>
@@ -10116,11 +10095,11 @@
       <w:pPr>
         <w:pStyle w:val="Heading3"/>
       </w:pPr>
-      <w:bookmarkStart w:id="32" w:name="_Toc259910138"/>
+      <w:bookmarkStart w:id="33" w:name="_Toc267394191"/>
       <w:r>
         <w:t>Functions</w:t>
       </w:r>
-      <w:bookmarkEnd w:id="32"/>
+      <w:bookmarkEnd w:id="33"/>
     </w:p>
     <w:p>
       <w:pPr>
@@ -10388,7 +10367,7 @@
       <w:r>
         <w:t xml:space="preserve"> onto this list. Create the property if it doesn't already exist.</w:t>
       </w:r>
-      <w:bookmarkEnd w:id="31"/>
+      <w:bookmarkEnd w:id="32"/>
       <w:r>
         <w:rPr>
           <w:rStyle w:val="Code"/>
@@ -10401,19 +10380,19 @@
       <w:pPr>
         <w:pStyle w:val="Heading1"/>
       </w:pPr>
-      <w:bookmarkStart w:id="33" w:name="_Toc21067759"/>
-      <w:bookmarkStart w:id="34" w:name="_Toc21121022"/>
+      <w:bookmarkStart w:id="34" w:name="_Toc21067759"/>
+      <w:bookmarkStart w:id="35" w:name="_Toc21121022"/>
       <w:r>
         <w:lastRenderedPageBreak/>
         <w:t xml:space="preserve"> </w:t>
       </w:r>
-      <w:bookmarkStart w:id="35" w:name="_Toc259910139"/>
+      <w:bookmarkStart w:id="36" w:name="_Toc267394192"/>
       <w:r>
         <w:t>Referring to Scone Elements</w:t>
       </w:r>
-      <w:bookmarkEnd w:id="33"/>
       <w:bookmarkEnd w:id="34"/>
       <w:bookmarkEnd w:id="35"/>
+      <w:bookmarkEnd w:id="36"/>
     </w:p>
     <w:p>
       <w:pPr>
@@ -10549,11 +10528,11 @@
       <w:pPr>
         <w:pStyle w:val="Heading2"/>
       </w:pPr>
-      <w:bookmarkStart w:id="36" w:name="_Toc259910140"/>
+      <w:bookmarkStart w:id="37" w:name="_Toc267394193"/>
       <w:r>
         <w:t>Element Internal Names</w:t>
       </w:r>
-      <w:bookmarkEnd w:id="36"/>
+      <w:bookmarkEnd w:id="37"/>
     </w:p>
     <w:p>
       <w:pPr>
@@ -11229,28 +11208,28 @@
       <w:pPr>
         <w:pStyle w:val="Heading3"/>
       </w:pPr>
-      <w:bookmarkStart w:id="37" w:name="_Toc259910141"/>
+      <w:bookmarkStart w:id="38" w:name="_Toc267394194"/>
       <w:r>
         <w:t>Functions</w:t>
       </w:r>
       <w:r>
         <w:t xml:space="preserve"> and Variables</w:t>
       </w:r>
-      <w:bookmarkEnd w:id="37"/>
+      <w:bookmarkEnd w:id="38"/>
     </w:p>
     <w:p>
       <w:pPr>
         <w:pStyle w:val="FunctionDescription"/>
       </w:pPr>
-      <w:bookmarkStart w:id="38" w:name="TAG-92"/>
-      <w:bookmarkStart w:id="39" w:name="T2-88"/>
+      <w:bookmarkStart w:id="39" w:name="TAG-92"/>
+      <w:bookmarkStart w:id="40" w:name="T2-88"/>
       <w:r>
         <w:rPr>
           <w:rStyle w:val="Code"/>
         </w:rPr>
         <w:t>*namespace*</w:t>
       </w:r>
-      <w:bookmarkEnd w:id="38"/>
+      <w:bookmarkEnd w:id="39"/>
       <w:r>
         <w:t xml:space="preserve"> </w:t>
       </w:r>
@@ -11277,14 +11256,14 @@
       <w:pPr>
         <w:pStyle w:val="FunctionDescription"/>
       </w:pPr>
-      <w:bookmarkStart w:id="40" w:name="TAG-93"/>
+      <w:bookmarkStart w:id="41" w:name="TAG-93"/>
       <w:r>
         <w:rPr>
           <w:rStyle w:val="Code"/>
         </w:rPr>
         <w:t>*namespaces*</w:t>
       </w:r>
-      <w:bookmarkEnd w:id="40"/>
+      <w:bookmarkEnd w:id="41"/>
       <w:r>
         <w:t xml:space="preserve"> </w:t>
       </w:r>
@@ -11311,7 +11290,7 @@
       <w:pPr>
         <w:pStyle w:val="FunctionDescription"/>
       </w:pPr>
-      <w:bookmarkStart w:id="41" w:name="TAG-94"/>
+      <w:bookmarkStart w:id="42" w:name="TAG-94"/>
       <w:r>
         <w:rPr>
           <w:rStyle w:val="Code"/>
@@ -11327,7 +11306,7 @@
       <w:r>
         <w:t xml:space="preserve"> nil</w:t>
       </w:r>
-      <w:bookmarkEnd w:id="41"/>
+      <w:bookmarkEnd w:id="42"/>
       <w:r>
         <w:t xml:space="preserve"> </w:t>
       </w:r>
@@ -11354,8 +11333,8 @@
       <w:pPr>
         <w:pStyle w:val="FunctionDescription"/>
       </w:pPr>
-      <w:bookmarkStart w:id="42" w:name="T2-226"/>
-      <w:bookmarkEnd w:id="39"/>
+      <w:bookmarkStart w:id="43" w:name="T2-226"/>
+      <w:bookmarkEnd w:id="40"/>
       <w:r>
         <w:rPr>
           <w:rStyle w:val="Code"/>
@@ -11685,18 +11664,18 @@
       <w:r>
         <w:t xml:space="preserve"> argument may be either a namespace object or a string designating a namespace.</w:t>
       </w:r>
-      <w:bookmarkEnd w:id="42"/>
+      <w:bookmarkEnd w:id="43"/>
     </w:p>
     <w:p>
       <w:pPr>
         <w:pStyle w:val="Heading2"/>
       </w:pPr>
-      <w:bookmarkStart w:id="43" w:name="_Toc259910142"/>
+      <w:bookmarkStart w:id="44" w:name="_Toc267394195"/>
       <w:r>
         <w:lastRenderedPageBreak/>
         <w:t>Element External (English) Names</w:t>
       </w:r>
-      <w:bookmarkEnd w:id="43"/>
+      <w:bookmarkEnd w:id="44"/>
     </w:p>
     <w:p>
       <w:pPr>
@@ -12106,28 +12085,28 @@
       <w:pPr>
         <w:pStyle w:val="Heading3"/>
       </w:pPr>
-      <w:bookmarkStart w:id="44" w:name="_Toc259910143"/>
+      <w:bookmarkStart w:id="45" w:name="_Toc267394196"/>
       <w:r>
         <w:t>Functions</w:t>
       </w:r>
       <w:r>
         <w:t xml:space="preserve"> and Variables</w:t>
       </w:r>
-      <w:bookmarkEnd w:id="44"/>
+      <w:bookmarkEnd w:id="45"/>
     </w:p>
     <w:p>
       <w:pPr>
         <w:pStyle w:val="FunctionDescription"/>
       </w:pPr>
-      <w:bookmarkStart w:id="45" w:name="TAG-95"/>
-      <w:bookmarkStart w:id="46" w:name="T2-92"/>
+      <w:bookmarkStart w:id="46" w:name="TAG-95"/>
+      <w:bookmarkStart w:id="47" w:name="T2-92"/>
       <w:r>
         <w:rPr>
           <w:rStyle w:val="Code"/>
         </w:rPr>
         <w:t>*legal-syntax-tags*</w:t>
       </w:r>
-      <w:bookmarkEnd w:id="45"/>
+      <w:bookmarkEnd w:id="46"/>
       <w:r>
         <w:t xml:space="preserve"> </w:t>
       </w:r>
@@ -12158,13 +12137,13 @@
       <w:r>
         <w:t>.</w:t>
       </w:r>
-      <w:bookmarkEnd w:id="46"/>
+      <w:bookmarkEnd w:id="47"/>
     </w:p>
     <w:p>
       <w:pPr>
         <w:pStyle w:val="FunctionDescription"/>
       </w:pPr>
-      <w:bookmarkStart w:id="47" w:name="T2-232"/>
+      <w:bookmarkStart w:id="48" w:name="T2-232"/>
       <w:r>
         <w:rPr>
           <w:rStyle w:val="Code"/>
@@ -12590,7 +12569,7 @@
       <w:r>
         <w:t xml:space="preserve"> SYNTAX-TAGS to choose the best definition, or if that fails just pick one.</w:t>
       </w:r>
-      <w:bookmarkEnd w:id="47"/>
+      <w:bookmarkEnd w:id="48"/>
     </w:p>
     <w:p>
       <w:pPr>
@@ -12797,12 +12776,12 @@
       <w:pPr>
         <w:pStyle w:val="Heading1"/>
       </w:pPr>
-      <w:bookmarkStart w:id="48" w:name="_Toc259910144"/>
+      <w:bookmarkStart w:id="49" w:name="_Toc267394197"/>
       <w:r>
         <w:lastRenderedPageBreak/>
         <w:t>Markers</w:t>
       </w:r>
-      <w:bookmarkEnd w:id="48"/>
+      <w:bookmarkEnd w:id="49"/>
       <w:r>
         <w:t xml:space="preserve"> </w:t>
       </w:r>
@@ -13289,22 +13268,22 @@
       <w:pPr>
         <w:pStyle w:val="Heading3"/>
       </w:pPr>
-      <w:bookmarkStart w:id="49" w:name="_Toc259910145"/>
+      <w:bookmarkStart w:id="50" w:name="_Toc267394198"/>
       <w:r>
         <w:t>Functions</w:t>
       </w:r>
       <w:r>
         <w:t xml:space="preserve"> and Variables</w:t>
       </w:r>
-      <w:bookmarkEnd w:id="49"/>
+      <w:bookmarkEnd w:id="50"/>
     </w:p>
     <w:p>
       <w:pPr>
         <w:pStyle w:val="Heading4"/>
       </w:pPr>
-      <w:bookmarkStart w:id="50" w:name="TAG-63"/>
-      <w:bookmarkStart w:id="51" w:name="T2-123"/>
-      <w:bookmarkStart w:id="52" w:name="T2-118"/>
+      <w:bookmarkStart w:id="51" w:name="TAG-63"/>
+      <w:bookmarkStart w:id="52" w:name="T2-123"/>
+      <w:bookmarkStart w:id="53" w:name="T2-118"/>
       <w:r>
         <w:t>Define the Range of Legal Markers and Marker-Pairs</w:t>
       </w:r>
@@ -13319,7 +13298,7 @@
         </w:rPr>
         <w:t>n-markers</w:t>
       </w:r>
-      <w:bookmarkEnd w:id="50"/>
+      <w:bookmarkEnd w:id="51"/>
       <w:r>
         <w:t xml:space="preserve"> </w:t>
       </w:r>
@@ -13348,14 +13327,14 @@
       <w:pPr>
         <w:pStyle w:val="FunctionDescription"/>
       </w:pPr>
-      <w:bookmarkStart w:id="53" w:name="TAG-64"/>
+      <w:bookmarkStart w:id="54" w:name="TAG-64"/>
       <w:r>
         <w:rPr>
           <w:b/>
         </w:rPr>
         <w:t>n-marker-pairs</w:t>
       </w:r>
-      <w:bookmarkEnd w:id="53"/>
+      <w:bookmarkEnd w:id="54"/>
       <w:r>
         <w:t xml:space="preserve"> </w:t>
       </w:r>
@@ -13378,7 +13357,7 @@
           <w:i/>
         </w:rPr>
       </w:pPr>
-      <w:bookmarkStart w:id="54" w:name="TAG-65"/>
+      <w:bookmarkStart w:id="55" w:name="TAG-65"/>
       <w:r>
         <w:rPr>
           <w:rStyle w:val="Code"/>
@@ -13388,7 +13367,7 @@
       <w:r>
         <w:t xml:space="preserve"> (m)</w:t>
       </w:r>
-      <w:bookmarkEnd w:id="54"/>
+      <w:bookmarkEnd w:id="55"/>
       <w:r>
         <w:t xml:space="preserve"> </w:t>
       </w:r>
@@ -13409,7 +13388,7 @@
       <w:pPr>
         <w:pStyle w:val="FunctionDescription"/>
       </w:pPr>
-      <w:bookmarkStart w:id="55" w:name="TAG-70"/>
+      <w:bookmarkStart w:id="56" w:name="TAG-70"/>
       <w:r>
         <w:rPr>
           <w:rStyle w:val="Code"/>
@@ -13419,7 +13398,7 @@
       <w:r>
         <w:t xml:space="preserve"> (m)</w:t>
       </w:r>
-      <w:bookmarkEnd w:id="55"/>
+      <w:bookmarkEnd w:id="56"/>
       <w:r>
         <w:t xml:space="preserve"> </w:t>
       </w:r>
@@ -13509,8 +13488,8 @@
       <w:pPr>
         <w:pStyle w:val="FunctionSpec"/>
       </w:pPr>
-      <w:bookmarkStart w:id="56" w:name="TAG-67"/>
-      <w:bookmarkStart w:id="57" w:name="TAG-66"/>
+      <w:bookmarkStart w:id="57" w:name="TAG-67"/>
+      <w:bookmarkStart w:id="58" w:name="TAG-66"/>
       <w:r>
         <w:rPr>
           <w:rStyle w:val="Code"/>
@@ -13520,7 +13499,7 @@
       <w:r>
         <w:t xml:space="preserve"> (m)</w:t>
       </w:r>
-      <w:bookmarkEnd w:id="56"/>
+      <w:bookmarkEnd w:id="57"/>
       <w:r>
         <w:t xml:space="preserve"> </w:t>
       </w:r>
@@ -13547,67 +13526,67 @@
       <w:r>
         <w:t xml:space="preserve"> </w:t>
       </w:r>
-      <w:bookmarkStart w:id="58" w:name="TAG-71"/>
+      <w:bookmarkStart w:id="59" w:name="TAG-71"/>
       <w:r>
         <w:t>(m)</w:t>
       </w:r>
+      <w:bookmarkEnd w:id="59"/>
+      <w:r>
+        <w:t xml:space="preserve"> </w:t>
+      </w:r>
+      <w:r>
+        <w:rPr>
+          <w:i/>
+          <w:iCs/>
+        </w:rPr>
+        <w:tab/>
+      </w:r>
+      <w:r>
+        <w:rPr>
+          <w:i/>
+          <w:iCs/>
+        </w:rPr>
+        <w:t>[MACRO]</w:t>
+      </w:r>
+      <w:r>
+        <w:br/>
+      </w:r>
+      <w:r>
+        <w:t>C</w:t>
+      </w:r>
+      <w:r>
+        <w:t xml:space="preserve">heck </w:t>
+      </w:r>
+      <w:r>
+        <w:t>whether</w:t>
+      </w:r>
+      <w:r>
+        <w:t xml:space="preserve"> </w:t>
+      </w:r>
+      <w:r>
+        <w:rPr>
+          <w:rStyle w:val="Code"/>
+        </w:rPr>
+        <w:t>m</w:t>
+      </w:r>
+      <w:r>
+        <w:t xml:space="preserve"> is a legal user marker. If not, signal an error.</w:t>
+      </w:r>
+    </w:p>
+    <w:p>
+      <w:pPr>
+        <w:pStyle w:val="FunctionDescription"/>
+      </w:pPr>
+      <w:r>
+        <w:rPr>
+          <w:rStyle w:val="Code"/>
+        </w:rPr>
+        <w:t>marker-bit</w:t>
+      </w:r>
+      <w:r>
+        <w:t xml:space="preserve"> (m)</w:t>
+      </w:r>
       <w:bookmarkEnd w:id="58"/>
-      <w:r>
-        <w:t xml:space="preserve"> </w:t>
-      </w:r>
-      <w:r>
-        <w:rPr>
-          <w:i/>
-          <w:iCs/>
-        </w:rPr>
-        <w:tab/>
-      </w:r>
-      <w:r>
-        <w:rPr>
-          <w:i/>
-          <w:iCs/>
-        </w:rPr>
-        <w:t>[MACRO]</w:t>
-      </w:r>
-      <w:r>
-        <w:br/>
-      </w:r>
-      <w:r>
-        <w:t>C</w:t>
-      </w:r>
-      <w:r>
-        <w:t xml:space="preserve">heck </w:t>
-      </w:r>
-      <w:r>
-        <w:t>whether</w:t>
-      </w:r>
-      <w:r>
-        <w:t xml:space="preserve"> </w:t>
-      </w:r>
-      <w:r>
-        <w:rPr>
-          <w:rStyle w:val="Code"/>
-        </w:rPr>
-        <w:t>m</w:t>
-      </w:r>
-      <w:r>
-        <w:t xml:space="preserve"> is a legal user marker. If not, signal an error.</w:t>
-      </w:r>
-    </w:p>
-    <w:p>
-      <w:pPr>
-        <w:pStyle w:val="FunctionDescription"/>
-      </w:pPr>
-      <w:r>
-        <w:rPr>
-          <w:rStyle w:val="Code"/>
-        </w:rPr>
-        <w:t>marker-bit</w:t>
-      </w:r>
-      <w:r>
-        <w:t xml:space="preserve"> (m)</w:t>
-      </w:r>
-      <w:bookmarkEnd w:id="57"/>
       <w:r>
         <w:t xml:space="preserve"> </w:t>
       </w:r>
@@ -13649,7 +13628,7 @@
       <w:pPr>
         <w:pStyle w:val="FunctionDescription"/>
       </w:pPr>
-      <w:bookmarkStart w:id="59" w:name="TAG-69"/>
+      <w:bookmarkStart w:id="60" w:name="TAG-69"/>
       <w:r>
         <w:rPr>
           <w:rStyle w:val="Code"/>
@@ -13659,7 +13638,7 @@
       <w:r>
         <w:t xml:space="preserve"> (m)</w:t>
       </w:r>
-      <w:bookmarkEnd w:id="59"/>
+      <w:bookmarkEnd w:id="60"/>
       <w:r>
         <w:t xml:space="preserve"> </w:t>
       </w:r>
@@ -14013,7 +13992,7 @@
       <w:r>
         <w:t>turned off.</w:t>
       </w:r>
-      <w:bookmarkEnd w:id="51"/>
+      <w:bookmarkEnd w:id="52"/>
     </w:p>
     <w:p>
       <w:pPr>
@@ -14113,7 +14092,7 @@
       <w:r>
         <w:t>B.</w:t>
       </w:r>
-      <w:bookmarkEnd w:id="52"/>
+      <w:bookmarkEnd w:id="53"/>
       <w:r>
         <w:t xml:space="preserve">    Note that this clears the context and activation markers, so you should follow this with an </w:t>
       </w:r>
@@ -14140,7 +14119,7 @@
       <w:pPr>
         <w:pStyle w:val="FunctionDescription"/>
       </w:pPr>
-      <w:bookmarkStart w:id="60" w:name="TAG-89"/>
+      <w:bookmarkStart w:id="61" w:name="TAG-89"/>
       <w:r>
         <w:rPr>
           <w:rStyle w:val="Code"/>
@@ -14150,7 +14129,7 @@
       <w:r>
         <w:t xml:space="preserve"> </w:t>
       </w:r>
-      <w:bookmarkEnd w:id="60"/>
+      <w:bookmarkEnd w:id="61"/>
       <w:r>
         <w:t>(</w:t>
       </w:r>
@@ -14442,7 +14421,7 @@
         </w:rPr>
         <w:t xml:space="preserve"> in the body of this loop, but don't unmark any elements.</w:t>
       </w:r>
-      <w:bookmarkStart w:id="61" w:name="T2-196"/>
+      <w:bookmarkStart w:id="62" w:name="T2-196"/>
     </w:p>
     <w:p>
       <w:pPr>
@@ -14765,7 +14744,7 @@
       <w:r>
         <w:t>, but this specialized version is faster.</w:t>
       </w:r>
-      <w:bookmarkEnd w:id="61"/>
+      <w:bookmarkEnd w:id="62"/>
     </w:p>
     <w:p>
       <w:pPr>
@@ -14820,14 +14799,14 @@
       <w:pPr>
         <w:pStyle w:val="FunctionDescription"/>
       </w:pPr>
-      <w:bookmarkStart w:id="62" w:name="TAG-74"/>
+      <w:bookmarkStart w:id="63" w:name="TAG-74"/>
       <w:r>
         <w:rPr>
           <w:rStyle w:val="Code"/>
         </w:rPr>
         <w:t>*n-available-markers*</w:t>
       </w:r>
-      <w:bookmarkEnd w:id="62"/>
+      <w:bookmarkEnd w:id="63"/>
       <w:r>
         <w:t xml:space="preserve"> </w:t>
       </w:r>
@@ -14854,7 +14833,7 @@
       <w:pPr>
         <w:pStyle w:val="FunctionDescription"/>
       </w:pPr>
-      <w:bookmarkStart w:id="63" w:name="TAG-75"/>
+      <w:bookmarkStart w:id="64" w:name="TAG-75"/>
       <w:r>
         <w:rPr>
           <w:rStyle w:val="Code"/>
@@ -14864,7 +14843,7 @@
       <w:r>
         <w:t xml:space="preserve"> </w:t>
       </w:r>
-      <w:bookmarkEnd w:id="63"/>
+      <w:bookmarkEnd w:id="64"/>
       <w:r>
         <w:t>nil</w:t>
       </w:r>
@@ -14912,7 +14891,7 @@
       <w:pPr>
         <w:pStyle w:val="FunctionDescription"/>
       </w:pPr>
-      <w:bookmarkStart w:id="64" w:name="TAG-76"/>
+      <w:bookmarkStart w:id="65" w:name="TAG-76"/>
       <w:r>
         <w:rPr>
           <w:rStyle w:val="Code"/>
@@ -14922,7 +14901,7 @@
       <w:r>
         <w:t xml:space="preserve"> (m)</w:t>
       </w:r>
-      <w:bookmarkEnd w:id="64"/>
+      <w:bookmarkEnd w:id="65"/>
       <w:r>
         <w:t xml:space="preserve"> </w:t>
       </w:r>
@@ -14967,7 +14946,7 @@
           <w:b/>
         </w:rPr>
       </w:pPr>
-      <w:bookmarkStart w:id="65" w:name="TAG-77"/>
+      <w:bookmarkStart w:id="66" w:name="TAG-77"/>
       <w:r>
         <w:rPr>
           <w:rStyle w:val="Code"/>
@@ -14977,7 +14956,7 @@
       <w:r>
         <w:t xml:space="preserve"> nil</w:t>
       </w:r>
-      <w:bookmarkEnd w:id="65"/>
+      <w:bookmarkEnd w:id="66"/>
       <w:r>
         <w:t xml:space="preserve"> </w:t>
       </w:r>
@@ -15007,7 +14986,7 @@
       <w:pPr>
         <w:pStyle w:val="FunctionDescription"/>
       </w:pPr>
-      <w:bookmarkStart w:id="66" w:name="TAG-78"/>
+      <w:bookmarkStart w:id="67" w:name="TAG-78"/>
       <w:r>
         <w:rPr>
           <w:b/>
@@ -15017,7 +14996,7 @@
       <w:r>
         <w:t xml:space="preserve"> </w:t>
       </w:r>
-      <w:bookmarkEnd w:id="66"/>
+      <w:bookmarkEnd w:id="67"/>
       <w:r>
         <w:t>(marker-</w:t>
       </w:r>
@@ -15293,12 +15272,12 @@
       <w:pPr>
         <w:pStyle w:val="Heading1"/>
       </w:pPr>
-      <w:bookmarkStart w:id="67" w:name="_Toc259910146"/>
+      <w:bookmarkStart w:id="68" w:name="_Toc267394199"/>
       <w:r>
         <w:lastRenderedPageBreak/>
         <w:t>Contexts</w:t>
       </w:r>
-      <w:bookmarkEnd w:id="67"/>
+      <w:bookmarkEnd w:id="68"/>
     </w:p>
     <w:p>
       <w:r>
@@ -15350,24 +15329,24 @@
       <w:pPr>
         <w:pStyle w:val="Heading3"/>
       </w:pPr>
-      <w:bookmarkStart w:id="68" w:name="_Toc259910147"/>
+      <w:bookmarkStart w:id="69" w:name="_Toc267394200"/>
       <w:r>
         <w:t>Functions and Variables</w:t>
       </w:r>
-      <w:bookmarkEnd w:id="68"/>
+      <w:bookmarkEnd w:id="69"/>
     </w:p>
     <w:p>
       <w:pPr>
         <w:pStyle w:val="FunctionDescription"/>
       </w:pPr>
-      <w:bookmarkStart w:id="69" w:name="TAG-80"/>
+      <w:bookmarkStart w:id="70" w:name="TAG-80"/>
       <w:r>
         <w:rPr>
           <w:rStyle w:val="Code"/>
         </w:rPr>
         <w:t>*context*</w:t>
       </w:r>
-      <w:bookmarkEnd w:id="69"/>
+      <w:bookmarkEnd w:id="70"/>
       <w:r>
         <w:t xml:space="preserve"> </w:t>
       </w:r>
@@ -15394,7 +15373,7 @@
       <w:pPr>
         <w:pStyle w:val="FunctionDescription"/>
       </w:pPr>
-      <w:bookmarkStart w:id="70" w:name="TAG-85"/>
+      <w:bookmarkStart w:id="71" w:name="TAG-85"/>
       <w:r>
         <w:rPr>
           <w:rStyle w:val="Code"/>
@@ -15404,7 +15383,7 @@
       <w:r>
         <w:t xml:space="preserve"> (e)</w:t>
       </w:r>
-      <w:bookmarkEnd w:id="70"/>
+      <w:bookmarkEnd w:id="71"/>
       <w:r>
         <w:t xml:space="preserve"> </w:t>
       </w:r>
@@ -15550,7 +15529,7 @@
       <w:pPr>
         <w:pStyle w:val="FunctionDescription"/>
       </w:pPr>
-      <w:bookmarkStart w:id="71" w:name="TAG-143"/>
+      <w:bookmarkStart w:id="72" w:name="TAG-143"/>
       <w:r>
         <w:rPr>
           <w:rStyle w:val="Code"/>
@@ -15560,7 +15539,7 @@
       <w:r>
         <w:t xml:space="preserve"> (iname &amp;optional parents)</w:t>
       </w:r>
-      <w:bookmarkEnd w:id="71"/>
+      <w:bookmarkEnd w:id="72"/>
       <w:r>
         <w:t xml:space="preserve"> </w:t>
       </w:r>
@@ -15664,7 +15643,7 @@
       <w:pPr>
         <w:pStyle w:val="FunctionDescription"/>
       </w:pPr>
-      <w:bookmarkStart w:id="72" w:name="TAG-86"/>
+      <w:bookmarkStart w:id="73" w:name="TAG-86"/>
       <w:r>
         <w:rPr>
           <w:rStyle w:val="Code"/>
@@ -15674,7 +15653,7 @@
       <w:r>
         <w:t xml:space="preserve"> nil</w:t>
       </w:r>
-      <w:bookmarkEnd w:id="72"/>
+      <w:bookmarkEnd w:id="73"/>
       <w:r>
         <w:t xml:space="preserve"> </w:t>
       </w:r>
@@ -15719,14 +15698,14 @@
       <w:pPr>
         <w:pStyle w:val="FunctionDescription"/>
       </w:pPr>
-      <w:bookmarkStart w:id="73" w:name="TAG-81"/>
+      <w:bookmarkStart w:id="74" w:name="TAG-81"/>
       <w:r>
         <w:rPr>
           <w:rStyle w:val="Code"/>
         </w:rPr>
         <w:t>*context-marker*</w:t>
       </w:r>
-      <w:bookmarkEnd w:id="73"/>
+      <w:bookmarkEnd w:id="74"/>
       <w:r>
         <w:t xml:space="preserve"> </w:t>
       </w:r>
@@ -15763,14 +15742,14 @@
       <w:pPr>
         <w:pStyle w:val="FunctionDescription"/>
       </w:pPr>
-      <w:bookmarkStart w:id="74" w:name="TAG-82"/>
+      <w:bookmarkStart w:id="75" w:name="TAG-82"/>
       <w:r>
         <w:rPr>
           <w:rStyle w:val="Code"/>
         </w:rPr>
         <w:t>*context-cancel-marker*</w:t>
       </w:r>
-      <w:bookmarkEnd w:id="74"/>
+      <w:bookmarkEnd w:id="75"/>
       <w:r>
         <w:t xml:space="preserve"> </w:t>
       </w:r>
@@ -15806,14 +15785,14 @@
       <w:pPr>
         <w:pStyle w:val="FunctionDescription"/>
       </w:pPr>
-      <w:bookmarkStart w:id="75" w:name="TAG-83"/>
+      <w:bookmarkStart w:id="76" w:name="TAG-83"/>
       <w:r>
         <w:rPr>
           <w:rStyle w:val="Code"/>
         </w:rPr>
         <w:t>*activation-marker*</w:t>
       </w:r>
-      <w:bookmarkEnd w:id="75"/>
+      <w:bookmarkEnd w:id="76"/>
       <w:r>
         <w:t xml:space="preserve"> </w:t>
       </w:r>
@@ -15840,14 +15819,14 @@
       <w:pPr>
         <w:pStyle w:val="FunctionDescription"/>
       </w:pPr>
-      <w:bookmarkStart w:id="76" w:name="TAG-84"/>
+      <w:bookmarkStart w:id="77" w:name="TAG-84"/>
       <w:r>
         <w:rPr>
           <w:rStyle w:val="Code"/>
         </w:rPr>
         <w:t>*activation-cancel-marker*</w:t>
       </w:r>
-      <w:bookmarkEnd w:id="76"/>
+      <w:bookmarkEnd w:id="77"/>
       <w:r>
         <w:t xml:space="preserve"> </w:t>
       </w:r>
@@ -15883,7 +15862,7 @@
       <w:pPr>
         <w:pStyle w:val="Heading1"/>
       </w:pPr>
-      <w:bookmarkStart w:id="77" w:name="_Toc259910148"/>
+      <w:bookmarkStart w:id="78" w:name="_Toc267394201"/>
       <w:r>
         <w:lastRenderedPageBreak/>
         <w:t xml:space="preserve">Adding </w:t>
@@ -15894,17 +15873,17 @@
       <w:r>
         <w:t>lements to the Scone KB</w:t>
       </w:r>
-      <w:bookmarkEnd w:id="77"/>
+      <w:bookmarkEnd w:id="78"/>
     </w:p>
     <w:p>
       <w:pPr>
         <w:pStyle w:val="Heading2"/>
       </w:pPr>
-      <w:bookmarkStart w:id="78" w:name="_Toc259910149"/>
+      <w:bookmarkStart w:id="79" w:name="_Toc267394202"/>
       <w:r>
         <w:t>Creating New Elements</w:t>
       </w:r>
-      <w:bookmarkEnd w:id="78"/>
+      <w:bookmarkEnd w:id="79"/>
     </w:p>
     <w:p>
       <w:pPr>
@@ -16129,7 +16108,7 @@
       <w:pPr>
         <w:pStyle w:val="Heading3"/>
       </w:pPr>
-      <w:bookmarkStart w:id="79" w:name="_Toc259910150"/>
+      <w:bookmarkStart w:id="80" w:name="_Toc267394203"/>
       <w:r>
         <w:t xml:space="preserve">The :context </w:t>
       </w:r>
@@ -16139,7 +16118,7 @@
       <w:r>
         <w:t>Argument</w:t>
       </w:r>
-      <w:bookmarkEnd w:id="79"/>
+      <w:bookmarkEnd w:id="80"/>
     </w:p>
     <w:p>
       <w:pPr>
@@ -16186,7 +16165,7 @@
           <w:sz w:val="28"/>
         </w:rPr>
       </w:pPr>
-      <w:bookmarkStart w:id="80" w:name="_Toc259910151"/>
+      <w:bookmarkStart w:id="81" w:name="_Toc267394204"/>
       <w:r>
         <w:rPr>
           <w:rStyle w:val="Code"/>
@@ -16205,7 +16184,7 @@
         </w:rPr>
         <w:t xml:space="preserve"> and the :iname Argument</w:t>
       </w:r>
-      <w:bookmarkEnd w:id="80"/>
+      <w:bookmarkEnd w:id="81"/>
     </w:p>
     <w:p>
       <w:pPr>
@@ -16381,11 +16360,11 @@
       <w:pPr>
         <w:pStyle w:val="Heading3"/>
       </w:pPr>
-      <w:bookmarkStart w:id="81" w:name="_Toc259910152"/>
+      <w:bookmarkStart w:id="82" w:name="_Toc267394205"/>
       <w:r>
         <w:t>The :english Keyword Argument</w:t>
       </w:r>
-      <w:bookmarkEnd w:id="81"/>
+      <w:bookmarkEnd w:id="82"/>
     </w:p>
     <w:p>
       <w:pPr>
@@ -16698,11 +16677,11 @@
       <w:pPr>
         <w:pStyle w:val="Heading3"/>
       </w:pPr>
-      <w:bookmarkStart w:id="82" w:name="_Toc259910153"/>
+      <w:bookmarkStart w:id="83" w:name="_Toc267394206"/>
       <w:r>
         <w:t>Negation Links</w:t>
       </w:r>
-      <w:bookmarkEnd w:id="82"/>
+      <w:bookmarkEnd w:id="83"/>
     </w:p>
     <w:p>
       <w:pPr>
@@ -16811,18 +16790,18 @@
       <w:r>
         <w:t xml:space="preserve"> paths;  a negation can only be cancelled (which is allowed, because negation links are never transitive).</w:t>
       </w:r>
-      <w:bookmarkStart w:id="83" w:name="_Toc259910154"/>
     </w:p>
     <w:p/>
     <w:p>
       <w:pPr>
         <w:pStyle w:val="Heading2"/>
       </w:pPr>
+      <w:bookmarkStart w:id="84" w:name="_Toc267394207"/>
       <w:r>
         <w:lastRenderedPageBreak/>
         <w:t>Indv Nodes</w:t>
       </w:r>
-      <w:bookmarkEnd w:id="83"/>
+      <w:bookmarkEnd w:id="84"/>
     </w:p>
     <w:p>
       <w:pPr>
@@ -17102,24 +17081,24 @@
       <w:pPr>
         <w:pStyle w:val="Heading3"/>
       </w:pPr>
-      <w:bookmarkStart w:id="84" w:name="_Toc259910155"/>
+      <w:bookmarkStart w:id="85" w:name="_Toc267394208"/>
       <w:r>
         <w:t>Functions</w:t>
       </w:r>
-      <w:bookmarkEnd w:id="84"/>
+      <w:bookmarkEnd w:id="85"/>
     </w:p>
     <w:p>
       <w:pPr>
         <w:pStyle w:val="FunctionDescription"/>
       </w:pPr>
-      <w:bookmarkStart w:id="85" w:name="TAG-142"/>
+      <w:bookmarkStart w:id="86" w:name="TAG-142"/>
       <w:r>
         <w:rPr>
           <w:rStyle w:val="Code"/>
         </w:rPr>
         <w:t>new-indv</w:t>
       </w:r>
-      <w:bookmarkEnd w:id="85"/>
+      <w:bookmarkEnd w:id="86"/>
       <w:r>
         <w:rPr>
           <w:i/>
@@ -17365,7 +17344,7 @@
           <w:szCs w:val="20"/>
         </w:rPr>
       </w:pPr>
-      <w:bookmarkStart w:id="86" w:name="TAG-151"/>
+      <w:bookmarkStart w:id="87" w:name="TAG-151"/>
       <w:r>
         <w:rPr>
           <w:rStyle w:val="Code"/>
@@ -17375,7 +17354,7 @@
       <w:r>
         <w:t xml:space="preserve"> (value &amp;key :parent)</w:t>
       </w:r>
-      <w:bookmarkEnd w:id="86"/>
+      <w:bookmarkEnd w:id="87"/>
       <w:r>
         <w:t xml:space="preserve"> </w:t>
       </w:r>
@@ -17396,7 +17375,7 @@
       <w:r>
         <w:br/>
       </w:r>
-      <w:bookmarkStart w:id="87" w:name="TAG-152"/>
+      <w:bookmarkStart w:id="88" w:name="TAG-152"/>
       <w:r>
         <w:rPr>
           <w:rStyle w:val="Code"/>
@@ -17406,7 +17385,7 @@
       <w:r>
         <w:t xml:space="preserve"> (value &amp;key :parent)</w:t>
       </w:r>
-      <w:bookmarkEnd w:id="87"/>
+      <w:bookmarkEnd w:id="88"/>
       <w:r>
         <w:t xml:space="preserve"> </w:t>
       </w:r>
@@ -17427,7 +17406,7 @@
       <w:r>
         <w:br/>
       </w:r>
-      <w:bookmarkStart w:id="88" w:name="TAG-153"/>
+      <w:bookmarkStart w:id="89" w:name="TAG-153"/>
       <w:r>
         <w:rPr>
           <w:rStyle w:val="Code"/>
@@ -17437,7 +17416,7 @@
       <w:r>
         <w:t xml:space="preserve"> (value &amp;key :parent)</w:t>
       </w:r>
-      <w:bookmarkEnd w:id="88"/>
+      <w:bookmarkEnd w:id="89"/>
       <w:r>
         <w:t xml:space="preserve"> </w:t>
       </w:r>
@@ -17458,7 +17437,7 @@
       <w:r>
         <w:br/>
       </w:r>
-      <w:bookmarkStart w:id="89" w:name="TAG-154"/>
+      <w:bookmarkStart w:id="90" w:name="TAG-154"/>
       <w:r>
         <w:rPr>
           <w:rStyle w:val="Code"/>
@@ -17468,7 +17447,7 @@
       <w:r>
         <w:t xml:space="preserve"> (value &amp;key :parent)</w:t>
       </w:r>
-      <w:bookmarkEnd w:id="89"/>
+      <w:bookmarkEnd w:id="90"/>
       <w:r>
         <w:t xml:space="preserve"> </w:t>
       </w:r>
@@ -17489,7 +17468,7 @@
       <w:r>
         <w:br/>
       </w:r>
-      <w:bookmarkStart w:id="90" w:name="TAG-156"/>
+      <w:bookmarkStart w:id="91" w:name="TAG-156"/>
       <w:r>
         <w:rPr>
           <w:rStyle w:val="Code"/>
@@ -17499,7 +17478,7 @@
       <w:r>
         <w:t xml:space="preserve"> (value &amp;key :parent)</w:t>
       </w:r>
-      <w:bookmarkEnd w:id="90"/>
+      <w:bookmarkEnd w:id="91"/>
       <w:r>
         <w:t xml:space="preserve"> </w:t>
       </w:r>
@@ -17520,7 +17499,7 @@
       <w:r>
         <w:br/>
       </w:r>
-      <w:bookmarkStart w:id="91" w:name="TAG-158"/>
+      <w:bookmarkStart w:id="92" w:name="TAG-158"/>
       <w:r>
         <w:rPr>
           <w:rStyle w:val="Code"/>
@@ -17530,7 +17509,7 @@
       <w:r>
         <w:t xml:space="preserve"> (value &amp;key :parent)</w:t>
       </w:r>
-      <w:bookmarkEnd w:id="91"/>
+      <w:bookmarkEnd w:id="92"/>
       <w:r>
         <w:t xml:space="preserve"> </w:t>
       </w:r>
@@ -17548,7 +17527,7 @@
         </w:rPr>
         <w:t>[FUNCTION]</w:t>
       </w:r>
-      <w:bookmarkStart w:id="92" w:name="TAG-160"/>
+      <w:bookmarkStart w:id="93" w:name="TAG-160"/>
     </w:p>
     <w:p>
       <w:pPr>
@@ -17571,7 +17550,7 @@
       <w:r>
         <w:t xml:space="preserve"> (value &amp;key :parent)</w:t>
       </w:r>
-      <w:bookmarkEnd w:id="92"/>
+      <w:bookmarkEnd w:id="93"/>
       <w:r>
         <w:t xml:space="preserve"> </w:t>
       </w:r>
@@ -17747,11 +17726,11 @@
       <w:pPr>
         <w:pStyle w:val="Heading2"/>
       </w:pPr>
-      <w:bookmarkStart w:id="93" w:name="_Toc259910156"/>
+      <w:bookmarkStart w:id="94" w:name="_Toc267394209"/>
       <w:r>
         <w:t>Type Nodes</w:t>
       </w:r>
-      <w:bookmarkEnd w:id="93"/>
+      <w:bookmarkEnd w:id="94"/>
     </w:p>
     <w:p>
       <w:pPr>
@@ -18066,17 +18045,17 @@
           <w:color w:val="FF0000"/>
         </w:rPr>
       </w:pPr>
-      <w:bookmarkStart w:id="94" w:name="_Toc259910157"/>
+      <w:bookmarkStart w:id="95" w:name="_Toc267394210"/>
       <w:r>
         <w:t>Functions</w:t>
       </w:r>
-      <w:bookmarkEnd w:id="94"/>
+      <w:bookmarkEnd w:id="95"/>
     </w:p>
     <w:p>
       <w:pPr>
         <w:pStyle w:val="FunctionDescription"/>
       </w:pPr>
-      <w:bookmarkStart w:id="95" w:name="TAG-163"/>
+      <w:bookmarkStart w:id="96" w:name="TAG-163"/>
       <w:r>
         <w:rPr>
           <w:rStyle w:val="Code"/>
@@ -18086,7 +18065,7 @@
       <w:r>
         <w:t xml:space="preserve"> </w:t>
       </w:r>
-      <w:bookmarkEnd w:id="95"/>
+      <w:bookmarkEnd w:id="96"/>
       <w:r>
         <w:t xml:space="preserve"> </w:t>
       </w:r>
@@ -18300,7 +18279,7 @@
           <w:iCs/>
         </w:rPr>
       </w:pPr>
-      <w:bookmarkStart w:id="96" w:name="TAG-217"/>
+      <w:bookmarkStart w:id="97" w:name="TAG-217"/>
       <w:r>
         <w:rPr>
           <w:rStyle w:val="Code"/>
@@ -18480,7 +18459,7 @@
       <w:r>
         <w:t xml:space="preserve"> (iname supertype-list predicate &amp;key :context :english)</w:t>
       </w:r>
-      <w:bookmarkEnd w:id="96"/>
+      <w:bookmarkEnd w:id="97"/>
       <w:r>
         <w:t xml:space="preserve"> </w:t>
       </w:r>
@@ -18598,7 +18577,7 @@
       <w:pPr>
         <w:pStyle w:val="FunctionDescription"/>
       </w:pPr>
-      <w:bookmarkStart w:id="97" w:name="TAG-218"/>
+      <w:bookmarkStart w:id="98" w:name="TAG-218"/>
       <w:r>
         <w:rPr>
           <w:rStyle w:val="Code"/>
@@ -18608,7 +18587,7 @@
       <w:r>
         <w:t xml:space="preserve"> (iname parents &amp;key :context :english)</w:t>
       </w:r>
-      <w:bookmarkEnd w:id="97"/>
+      <w:bookmarkEnd w:id="98"/>
       <w:r>
         <w:t xml:space="preserve"> </w:t>
       </w:r>
@@ -18652,7 +18631,7 @@
       <w:pPr>
         <w:pStyle w:val="FunctionDescription"/>
       </w:pPr>
-      <w:bookmarkStart w:id="98" w:name="TAG-219"/>
+      <w:bookmarkStart w:id="99" w:name="TAG-219"/>
       <w:r>
         <w:rPr>
           <w:rStyle w:val="Code"/>
@@ -18662,7 +18641,7 @@
       <w:r>
         <w:t xml:space="preserve"> (iname parent subtypes &amp;key :context :english)</w:t>
       </w:r>
-      <w:bookmarkEnd w:id="98"/>
+      <w:bookmarkEnd w:id="99"/>
       <w:r>
         <w:t xml:space="preserve"> </w:t>
       </w:r>
@@ -18700,13 +18679,13 @@
       <w:pPr>
         <w:pStyle w:val="Heading2"/>
       </w:pPr>
-      <w:bookmarkStart w:id="99" w:name="TAG-164"/>
-      <w:bookmarkStart w:id="100" w:name="_Toc259910158"/>
+      <w:bookmarkStart w:id="100" w:name="TAG-164"/>
+      <w:bookmarkStart w:id="101" w:name="_Toc267394211"/>
       <w:r>
         <w:t>Map Nodes</w:t>
       </w:r>
-      <w:bookmarkEnd w:id="99"/>
       <w:bookmarkEnd w:id="100"/>
+      <w:bookmarkEnd w:id="101"/>
     </w:p>
     <w:p>
       <w:r>
@@ -18770,17 +18749,17 @@
       <w:pPr>
         <w:pStyle w:val="Heading3"/>
       </w:pPr>
-      <w:bookmarkStart w:id="101" w:name="_Toc259910159"/>
+      <w:bookmarkStart w:id="102" w:name="_Toc267394212"/>
       <w:r>
         <w:t>Functions</w:t>
       </w:r>
-      <w:bookmarkEnd w:id="101"/>
+      <w:bookmarkEnd w:id="102"/>
     </w:p>
     <w:p>
       <w:pPr>
         <w:pStyle w:val="FunctionDescription"/>
       </w:pPr>
-      <w:bookmarkStart w:id="102" w:name="TAG-168"/>
+      <w:bookmarkStart w:id="103" w:name="TAG-168"/>
       <w:r>
         <w:rPr>
           <w:b/>
@@ -18796,7 +18775,7 @@
       <w:r>
         <w:t>)</w:t>
       </w:r>
-      <w:bookmarkEnd w:id="102"/>
+      <w:bookmarkEnd w:id="103"/>
       <w:r>
         <w:t xml:space="preserve"> </w:t>
       </w:r>
@@ -18901,11 +18880,11 @@
       <w:pPr>
         <w:pStyle w:val="Heading2"/>
       </w:pPr>
-      <w:bookmarkStart w:id="103" w:name="_Toc259910160"/>
+      <w:bookmarkStart w:id="104" w:name="_Toc267394213"/>
       <w:r>
         <w:t>IS-A Links</w:t>
       </w:r>
-      <w:bookmarkEnd w:id="103"/>
+      <w:bookmarkEnd w:id="104"/>
     </w:p>
     <w:p>
       <w:pPr>
@@ -18954,17 +18933,17 @@
           <w:color w:val="FF0000"/>
         </w:rPr>
       </w:pPr>
-      <w:bookmarkStart w:id="104" w:name="_Toc259910161"/>
+      <w:bookmarkStart w:id="105" w:name="_Toc267394214"/>
       <w:r>
         <w:t>Functions</w:t>
       </w:r>
-      <w:bookmarkEnd w:id="104"/>
+      <w:bookmarkEnd w:id="105"/>
     </w:p>
     <w:p>
       <w:pPr>
         <w:pStyle w:val="FunctionDescription"/>
       </w:pPr>
-      <w:bookmarkStart w:id="105" w:name="TAG-172"/>
+      <w:bookmarkStart w:id="106" w:name="TAG-172"/>
       <w:r>
         <w:rPr>
           <w:b/>
@@ -18974,7 +18953,7 @@
       <w:r>
         <w:t xml:space="preserve"> (a b &amp;key :negate :dummy :derived :iname :parent :context :english)</w:t>
       </w:r>
-      <w:bookmarkEnd w:id="105"/>
+      <w:bookmarkEnd w:id="106"/>
       <w:r>
         <w:t xml:space="preserve"> </w:t>
       </w:r>
@@ -19024,7 +19003,7 @@
           <w:color w:val="FF0000"/>
         </w:rPr>
       </w:pPr>
-      <w:bookmarkStart w:id="106" w:name="TAG-174"/>
+      <w:bookmarkStart w:id="107" w:name="TAG-174"/>
       <w:r>
         <w:rPr>
           <w:b/>
@@ -19035,7 +19014,7 @@
       <w:r>
         <w:t xml:space="preserve"> (a b &amp;key :iname :dummy :parent :context :english)</w:t>
       </w:r>
-      <w:bookmarkEnd w:id="106"/>
+      <w:bookmarkEnd w:id="107"/>
       <w:r>
         <w:t xml:space="preserve"> </w:t>
       </w:r>
@@ -19071,11 +19050,11 @@
       <w:pPr>
         <w:pStyle w:val="Heading2"/>
       </w:pPr>
-      <w:bookmarkStart w:id="107" w:name="_Toc259910162"/>
+      <w:bookmarkStart w:id="108" w:name="_Toc267394215"/>
       <w:r>
         <w:t>EQ Links</w:t>
       </w:r>
-      <w:bookmarkEnd w:id="107"/>
+      <w:bookmarkEnd w:id="108"/>
     </w:p>
     <w:p>
       <w:pPr>
@@ -19106,17 +19085,17 @@
       <w:pPr>
         <w:pStyle w:val="Heading3"/>
       </w:pPr>
-      <w:bookmarkStart w:id="108" w:name="_Toc259910163"/>
+      <w:bookmarkStart w:id="109" w:name="_Toc267394216"/>
       <w:r>
         <w:t>Functions</w:t>
       </w:r>
-      <w:bookmarkEnd w:id="108"/>
+      <w:bookmarkEnd w:id="109"/>
     </w:p>
     <w:p>
       <w:pPr>
         <w:pStyle w:val="FunctionDescription"/>
       </w:pPr>
-      <w:bookmarkStart w:id="109" w:name="TAG-177"/>
+      <w:bookmarkStart w:id="110" w:name="TAG-177"/>
       <w:r>
         <w:rPr>
           <w:b/>
@@ -19134,7 +19113,7 @@
       <w:r>
         <w:t xml:space="preserve"> (a b &amp;key :negate :dummy :iname :parent :context :english :no-supplement)</w:t>
       </w:r>
-      <w:bookmarkEnd w:id="109"/>
+      <w:bookmarkEnd w:id="110"/>
       <w:r>
         <w:t xml:space="preserve"> </w:t>
       </w:r>
@@ -19192,7 +19171,7 @@
           <w:color w:val="FF0000"/>
         </w:rPr>
       </w:pPr>
-      <w:bookmarkStart w:id="110" w:name="TAG-179"/>
+      <w:bookmarkStart w:id="111" w:name="TAG-179"/>
       <w:r>
         <w:rPr>
           <w:b/>
@@ -19210,7 +19189,7 @@
       <w:r>
         <w:t xml:space="preserve"> (a b &amp;key :iname :dummy :parent :context :english)</w:t>
       </w:r>
-      <w:bookmarkEnd w:id="110"/>
+      <w:bookmarkEnd w:id="111"/>
       <w:r>
         <w:t xml:space="preserve"> </w:t>
       </w:r>
@@ -19272,13 +19251,13 @@
       <w:pPr>
         <w:pStyle w:val="Heading2"/>
       </w:pPr>
-      <w:bookmarkStart w:id="111" w:name="TAG-180"/>
-      <w:bookmarkStart w:id="112" w:name="_Toc259910164"/>
+      <w:bookmarkStart w:id="112" w:name="TAG-180"/>
+      <w:bookmarkStart w:id="113" w:name="_Toc267394217"/>
       <w:r>
         <w:t>Has Links</w:t>
       </w:r>
-      <w:bookmarkEnd w:id="111"/>
       <w:bookmarkEnd w:id="112"/>
+      <w:bookmarkEnd w:id="113"/>
     </w:p>
     <w:p>
       <w:pPr>
@@ -19297,17 +19276,17 @@
       <w:pPr>
         <w:pStyle w:val="Heading3"/>
       </w:pPr>
-      <w:bookmarkStart w:id="113" w:name="_Toc259910165"/>
+      <w:bookmarkStart w:id="114" w:name="_Toc267394218"/>
       <w:r>
         <w:t>Functions</w:t>
       </w:r>
-      <w:bookmarkEnd w:id="113"/>
+      <w:bookmarkEnd w:id="114"/>
     </w:p>
     <w:p>
       <w:pPr>
         <w:pStyle w:val="FunctionDescription"/>
       </w:pPr>
-      <w:bookmarkStart w:id="114" w:name="TAG-182"/>
+      <w:bookmarkStart w:id="115" w:name="TAG-182"/>
       <w:r>
         <w:rPr>
           <w:b/>
@@ -19317,7 +19296,7 @@
       <w:r>
         <w:t xml:space="preserve"> (a b &amp;key :n :negate :dummy :iname :parent :context :english)</w:t>
       </w:r>
-      <w:bookmarkEnd w:id="114"/>
+      <w:bookmarkEnd w:id="115"/>
       <w:r>
         <w:t xml:space="preserve"> </w:t>
       </w:r>
@@ -19355,7 +19334,7 @@
           <w:color w:val="FF0000"/>
         </w:rPr>
       </w:pPr>
-      <w:bookmarkStart w:id="115" w:name="TAG-184"/>
+      <w:bookmarkStart w:id="116" w:name="TAG-184"/>
       <w:r>
         <w:rPr>
           <w:b/>
@@ -19365,7 +19344,7 @@
       <w:r>
         <w:t xml:space="preserve"> (a b &amp;key :iname :dummy :parent :context :english)</w:t>
       </w:r>
-      <w:bookmarkEnd w:id="115"/>
+      <w:bookmarkEnd w:id="116"/>
       <w:r>
         <w:t xml:space="preserve"> </w:t>
       </w:r>
@@ -19398,11 +19377,11 @@
       <w:pPr>
         <w:pStyle w:val="Heading2"/>
       </w:pPr>
-      <w:bookmarkStart w:id="116" w:name="_Toc259910166"/>
+      <w:bookmarkStart w:id="117" w:name="_Toc267394219"/>
       <w:r>
         <w:t>Cancel Links</w:t>
       </w:r>
-      <w:bookmarkEnd w:id="116"/>
+      <w:bookmarkEnd w:id="117"/>
     </w:p>
     <w:p>
       <w:pPr>
@@ -19541,11 +19520,11 @@
       <w:pPr>
         <w:pStyle w:val="Heading3"/>
       </w:pPr>
-      <w:bookmarkStart w:id="117" w:name="_Toc259910167"/>
+      <w:bookmarkStart w:id="118" w:name="_Toc267394220"/>
       <w:r>
         <w:t>Functions</w:t>
       </w:r>
-      <w:bookmarkEnd w:id="117"/>
+      <w:bookmarkEnd w:id="118"/>
     </w:p>
     <w:p>
       <w:pPr>
@@ -19554,7 +19533,7 @@
           <w:rStyle w:val="Code"/>
         </w:rPr>
       </w:pPr>
-      <w:bookmarkStart w:id="118" w:name="TAG-187"/>
+      <w:bookmarkStart w:id="119" w:name="TAG-187"/>
       <w:r>
         <w:rPr>
           <w:b/>
@@ -19564,7 +19543,7 @@
       <w:r>
         <w:t xml:space="preserve"> (a b &amp;key :iname :dummy :parent :context :english)</w:t>
       </w:r>
-      <w:bookmarkEnd w:id="118"/>
+      <w:bookmarkEnd w:id="119"/>
       <w:r>
         <w:t xml:space="preserve"> </w:t>
       </w:r>
@@ -19611,11 +19590,11 @@
       <w:pPr>
         <w:pStyle w:val="Heading2"/>
       </w:pPr>
-      <w:bookmarkStart w:id="119" w:name="_Toc259910168"/>
+      <w:bookmarkStart w:id="120" w:name="_Toc267394221"/>
       <w:r>
         <w:t>Relations</w:t>
       </w:r>
-      <w:bookmarkEnd w:id="119"/>
+      <w:bookmarkEnd w:id="120"/>
     </w:p>
     <w:p>
       <w:pPr>
@@ -19997,12 +19976,12 @@
       <w:pPr>
         <w:pStyle w:val="Heading3"/>
       </w:pPr>
-      <w:bookmarkStart w:id="120" w:name="_Toc259910169"/>
+      <w:bookmarkStart w:id="121" w:name="_Toc267394222"/>
       <w:r>
         <w:lastRenderedPageBreak/>
         <w:t>Functions</w:t>
       </w:r>
-      <w:bookmarkEnd w:id="120"/>
+      <w:bookmarkEnd w:id="121"/>
     </w:p>
     <w:p>
       <w:pPr>
@@ -20012,7 +19991,7 @@
           <w:iCs/>
         </w:rPr>
       </w:pPr>
-      <w:bookmarkStart w:id="121" w:name="TAG-196"/>
+      <w:bookmarkStart w:id="122" w:name="TAG-196"/>
       <w:r>
         <w:rPr>
           <w:b/>
@@ -20022,7 +20001,7 @@
       <w:r>
         <w:t xml:space="preserve"> </w:t>
       </w:r>
-      <w:bookmarkEnd w:id="121"/>
+      <w:bookmarkEnd w:id="122"/>
       <w:r>
         <w:t xml:space="preserve"> </w:t>
       </w:r>
@@ -20307,11 +20286,11 @@
       <w:pPr>
         <w:pStyle w:val="Heading2"/>
       </w:pPr>
-      <w:bookmarkStart w:id="122" w:name="_Toc259910170"/>
+      <w:bookmarkStart w:id="123" w:name="_Toc267394223"/>
       <w:r>
         <w:t>Statement Links</w:t>
       </w:r>
-      <w:bookmarkEnd w:id="122"/>
+      <w:bookmarkEnd w:id="123"/>
     </w:p>
     <w:p>
       <w:pPr>
@@ -20325,18 +20304,18 @@
       <w:pPr>
         <w:pStyle w:val="Heading3"/>
       </w:pPr>
-      <w:bookmarkStart w:id="123" w:name="_Toc259910171"/>
+      <w:bookmarkStart w:id="124" w:name="_Toc267394224"/>
       <w:r>
         <w:t>Functions</w:t>
       </w:r>
-      <w:bookmarkEnd w:id="123"/>
+      <w:bookmarkEnd w:id="124"/>
     </w:p>
     <w:p>
       <w:pPr>
         <w:pStyle w:val="FunctionDescription"/>
       </w:pPr>
-      <w:bookmarkStart w:id="124" w:name="TAG-201"/>
-      <w:bookmarkStart w:id="125" w:name="TAG-203"/>
+      <w:bookmarkStart w:id="125" w:name="TAG-201"/>
+      <w:bookmarkStart w:id="126" w:name="TAG-203"/>
       <w:r>
         <w:rPr>
           <w:b/>
@@ -20354,7 +20333,7 @@
       <w:r>
         <w:t xml:space="preserve"> b &amp;key :c :context :negate :dummy :iname :english)</w:t>
       </w:r>
-      <w:bookmarkEnd w:id="124"/>
+      <w:bookmarkEnd w:id="125"/>
       <w:r>
         <w:t xml:space="preserve"> </w:t>
       </w:r>
@@ -20375,7 +20354,7 @@
       <w:r>
         <w:br/>
       </w:r>
-      <w:bookmarkEnd w:id="125"/>
+      <w:bookmarkEnd w:id="126"/>
       <w:r>
         <w:t xml:space="preserve">Creates and returns a statement link representing the statement "a </w:t>
       </w:r>
@@ -20547,7 +20526,7 @@
       <w:pPr>
         <w:pStyle w:val="Heading2"/>
       </w:pPr>
-      <w:bookmarkStart w:id="126" w:name="_Toc259910172"/>
+      <w:bookmarkStart w:id="127" w:name="_Toc267394225"/>
       <w:r>
         <w:t>Split and Complete-</w:t>
       </w:r>
@@ -20557,7 +20536,7 @@
       <w:r>
         <w:t xml:space="preserve"> Links</w:t>
       </w:r>
-      <w:bookmarkEnd w:id="126"/>
+      <w:bookmarkEnd w:id="127"/>
     </w:p>
     <w:p>
       <w:pPr>
@@ -20750,11 +20729,11 @@
       <w:pPr>
         <w:pStyle w:val="Heading3"/>
       </w:pPr>
-      <w:bookmarkStart w:id="127" w:name="_Toc259910173"/>
+      <w:bookmarkStart w:id="128" w:name="_Toc267394226"/>
       <w:r>
         <w:t>Functions</w:t>
       </w:r>
-      <w:bookmarkEnd w:id="127"/>
+      <w:bookmarkEnd w:id="128"/>
     </w:p>
     <w:p>
       <w:pPr>
@@ -20763,7 +20742,7 @@
           <w:rStyle w:val="Code"/>
         </w:rPr>
       </w:pPr>
-      <w:bookmarkStart w:id="128" w:name="TAG-190"/>
+      <w:bookmarkStart w:id="129" w:name="TAG-190"/>
       <w:r>
         <w:rPr>
           <w:b/>
@@ -20773,7 +20752,7 @@
       <w:r>
         <w:t xml:space="preserve"> (members &amp;key :iname :dummy :parent :context :english)</w:t>
       </w:r>
-      <w:bookmarkEnd w:id="128"/>
+      <w:bookmarkEnd w:id="129"/>
       <w:r>
         <w:t xml:space="preserve"> </w:t>
       </w:r>
@@ -20820,7 +20799,7 @@
           <w:rStyle w:val="Code"/>
         </w:rPr>
       </w:pPr>
-      <w:bookmarkStart w:id="129" w:name="TAG-193"/>
+      <w:bookmarkStart w:id="130" w:name="TAG-193"/>
       <w:r>
         <w:rPr>
           <w:b/>
@@ -20830,7 +20809,7 @@
       <w:r>
         <w:t xml:space="preserve"> </w:t>
       </w:r>
-      <w:bookmarkEnd w:id="129"/>
+      <w:bookmarkEnd w:id="130"/>
       <w:r>
         <w:t xml:space="preserve"> </w:t>
       </w:r>
@@ -20895,7 +20874,7 @@
           <w:szCs w:val="24"/>
         </w:rPr>
       </w:pPr>
-      <w:bookmarkStart w:id="130" w:name="TAG-191"/>
+      <w:bookmarkStart w:id="131" w:name="TAG-191"/>
       <w:r>
         <w:rPr>
           <w:b/>
@@ -20905,7 +20884,7 @@
       <w:r>
         <w:t xml:space="preserve"> (split new-item)</w:t>
       </w:r>
-      <w:bookmarkEnd w:id="130"/>
+      <w:bookmarkEnd w:id="131"/>
       <w:r>
         <w:t xml:space="preserve"> </w:t>
       </w:r>
@@ -20952,14 +20931,14 @@
       <w:pPr>
         <w:pStyle w:val="Heading2"/>
       </w:pPr>
-      <w:bookmarkStart w:id="131" w:name="_Toc259910174"/>
+      <w:bookmarkStart w:id="132" w:name="_Toc267394227"/>
       <w:r>
         <w:t xml:space="preserve">Functions to Create </w:t>
       </w:r>
       <w:r>
         <w:t>Multiple Nodes</w:t>
       </w:r>
-      <w:bookmarkEnd w:id="131"/>
+      <w:bookmarkEnd w:id="132"/>
     </w:p>
     <w:p>
       <w:pPr>
@@ -21026,12 +21005,12 @@
       <w:pPr>
         <w:pStyle w:val="Heading3"/>
       </w:pPr>
-      <w:bookmarkStart w:id="132" w:name="_Toc259910175"/>
+      <w:bookmarkStart w:id="133" w:name="_Toc267394228"/>
       <w:r>
         <w:lastRenderedPageBreak/>
         <w:t>Functions</w:t>
       </w:r>
-      <w:bookmarkEnd w:id="132"/>
+      <w:bookmarkEnd w:id="133"/>
     </w:p>
     <w:p>
       <w:pPr>
@@ -21282,11 +21261,11 @@
       <w:pPr>
         <w:pStyle w:val="Heading2"/>
       </w:pPr>
-      <w:bookmarkStart w:id="133" w:name="_Toc259910176"/>
+      <w:bookmarkStart w:id="134" w:name="_Toc267394229"/>
       <w:r>
         <w:t>Roles</w:t>
       </w:r>
-      <w:bookmarkEnd w:id="133"/>
+      <w:bookmarkEnd w:id="134"/>
     </w:p>
     <w:p>
       <w:pPr>
@@ -21325,7 +21304,7 @@
       <w:r>
         <w:t xml:space="preserve"> can be used to attach roles and values to instances of that type.</w:t>
       </w:r>
-      <w:bookmarkStart w:id="134" w:name="TAG-208"/>
+      <w:bookmarkStart w:id="135" w:name="TAG-208"/>
     </w:p>
     <w:p>
       <w:pPr>
@@ -21412,7 +21391,7 @@
       <w:r>
         <w:t xml:space="preserve"> </w:t>
       </w:r>
-      <w:bookmarkEnd w:id="134"/>
+      <w:bookmarkEnd w:id="135"/>
       <w:r>
         <w:t xml:space="preserve"> </w:t>
       </w:r>
@@ -21635,7 +21614,7 @@
       <w:pPr>
         <w:pStyle w:val="FunctionDescription"/>
       </w:pPr>
-      <w:bookmarkStart w:id="135" w:name="TAG-209"/>
+      <w:bookmarkStart w:id="136" w:name="TAG-209"/>
       <w:r>
         <w:rPr>
           <w:rStyle w:val="Code"/>
@@ -21646,7 +21625,7 @@
       <w:r>
         <w:t xml:space="preserve"> </w:t>
       </w:r>
-      <w:bookmarkEnd w:id="135"/>
+      <w:bookmarkEnd w:id="136"/>
       <w:r>
         <w:t xml:space="preserve"> </w:t>
       </w:r>
@@ -22027,12 +22006,12 @@
       <w:pPr>
         <w:pStyle w:val="Heading1"/>
       </w:pPr>
-      <w:bookmarkStart w:id="136" w:name="_Toc259910177"/>
+      <w:bookmarkStart w:id="137" w:name="_Toc267394230"/>
       <w:r>
         <w:lastRenderedPageBreak/>
         <w:t>Removing Elements from the Scone KB.</w:t>
       </w:r>
-      <w:bookmarkEnd w:id="136"/>
+      <w:bookmarkEnd w:id="137"/>
     </w:p>
     <w:p>
       <w:pPr>
@@ -22074,7 +22053,7 @@
           <w:color w:val="000000"/>
         </w:rPr>
       </w:pPr>
-      <w:bookmarkStart w:id="137" w:name="_Toc259910178"/>
+      <w:bookmarkStart w:id="138" w:name="_Toc267394231"/>
       <w:r>
         <w:rPr>
           <w:color w:val="000000"/>
@@ -22087,7 +22066,7 @@
         </w:rPr>
         <w:t xml:space="preserve"> and Variables</w:t>
       </w:r>
-      <w:bookmarkEnd w:id="137"/>
+      <w:bookmarkEnd w:id="138"/>
     </w:p>
     <w:p>
       <w:pPr>
@@ -22359,25 +22338,25 @@
       <w:pPr>
         <w:pStyle w:val="Heading1"/>
       </w:pPr>
-      <w:bookmarkStart w:id="138" w:name="_Toc259910179"/>
+      <w:bookmarkStart w:id="139" w:name="_Toc267394232"/>
       <w:r>
         <w:lastRenderedPageBreak/>
         <w:t>Queries and Predicates</w:t>
       </w:r>
-      <w:bookmarkEnd w:id="138"/>
+      <w:bookmarkEnd w:id="139"/>
     </w:p>
     <w:p>
       <w:pPr>
         <w:pStyle w:val="Heading2"/>
       </w:pPr>
-      <w:bookmarkStart w:id="139" w:name="_Toc259910180"/>
+      <w:bookmarkStart w:id="140" w:name="_Toc267394233"/>
       <w:r>
         <w:t>Element-Type Predicate</w:t>
       </w:r>
       <w:r>
         <w:t xml:space="preserve"> Functions</w:t>
       </w:r>
-      <w:bookmarkEnd w:id="139"/>
+      <w:bookmarkEnd w:id="140"/>
     </w:p>
     <w:p>
       <w:pPr>
@@ -22506,7 +22485,7 @@
         </w:rPr>
         <w:t>indv-node? (e)</w:t>
       </w:r>
-      <w:bookmarkStart w:id="140" w:name="TAG-139"/>
+      <w:bookmarkStart w:id="141" w:name="TAG-139"/>
     </w:p>
     <w:p>
       <w:pPr>
@@ -22522,8 +22501,8 @@
         </w:rPr>
         <w:t>proper-indv-node? (e)</w:t>
       </w:r>
-      <w:bookmarkStart w:id="141" w:name="TAG-140"/>
-      <w:bookmarkEnd w:id="140"/>
+      <w:bookmarkStart w:id="142" w:name="TAG-140"/>
+      <w:bookmarkEnd w:id="141"/>
     </w:p>
     <w:p>
       <w:pPr>
@@ -22539,8 +22518,8 @@
         </w:rPr>
         <w:t>generic-indv-node? (e)</w:t>
       </w:r>
-      <w:bookmarkStart w:id="142" w:name="TAG-141"/>
-      <w:bookmarkEnd w:id="141"/>
+      <w:bookmarkStart w:id="143" w:name="TAG-141"/>
+      <w:bookmarkEnd w:id="142"/>
     </w:p>
     <w:p>
       <w:pPr>
@@ -22556,9 +22535,9 @@
         </w:rPr>
         <w:t>defined-indv-node? (e)</w:t>
       </w:r>
-      <w:bookmarkStart w:id="143" w:name="TAG-145"/>
-      <w:bookmarkStart w:id="144" w:name="T2-140"/>
-      <w:bookmarkEnd w:id="142"/>
+      <w:bookmarkStart w:id="144" w:name="TAG-145"/>
+      <w:bookmarkStart w:id="145" w:name="T2-140"/>
+      <w:bookmarkEnd w:id="143"/>
     </w:p>
     <w:p>
       <w:pPr>
@@ -22574,8 +22553,8 @@
         </w:rPr>
         <w:t>primitive-node? (e)</w:t>
       </w:r>
-      <w:bookmarkStart w:id="145" w:name="TAG-147"/>
-      <w:bookmarkEnd w:id="143"/>
+      <w:bookmarkStart w:id="146" w:name="TAG-147"/>
+      <w:bookmarkEnd w:id="144"/>
     </w:p>
     <w:p>
       <w:pPr>
@@ -22591,8 +22570,8 @@
         </w:rPr>
         <w:t>number-node? (e)</w:t>
       </w:r>
-      <w:bookmarkStart w:id="146" w:name="TAG-148"/>
-      <w:bookmarkEnd w:id="145"/>
+      <w:bookmarkStart w:id="147" w:name="TAG-148"/>
+      <w:bookmarkEnd w:id="146"/>
     </w:p>
     <w:p>
       <w:pPr>
@@ -22614,8 +22593,8 @@
         </w:rPr>
         <w:t>nteger-node? (e)</w:t>
       </w:r>
-      <w:bookmarkStart w:id="147" w:name="TAG-149"/>
-      <w:bookmarkEnd w:id="146"/>
+      <w:bookmarkStart w:id="148" w:name="TAG-149"/>
+      <w:bookmarkEnd w:id="147"/>
     </w:p>
     <w:p>
       <w:pPr>
@@ -22631,8 +22610,8 @@
         </w:rPr>
         <w:t>ratio-node? (e)</w:t>
       </w:r>
-      <w:bookmarkStart w:id="148" w:name="TAG-150"/>
-      <w:bookmarkEnd w:id="147"/>
+      <w:bookmarkStart w:id="149" w:name="TAG-150"/>
+      <w:bookmarkEnd w:id="148"/>
     </w:p>
     <w:p>
       <w:pPr>
@@ -22648,14 +22627,14 @@
         </w:rPr>
         <w:t>float-node? (e</w:t>
       </w:r>
-      <w:bookmarkEnd w:id="148"/>
+      <w:bookmarkEnd w:id="149"/>
       <w:r>
         <w:rPr>
           <w:rStyle w:val="Code"/>
         </w:rPr>
         <w:t>)</w:t>
       </w:r>
-      <w:bookmarkEnd w:id="144"/>
+      <w:bookmarkEnd w:id="145"/>
     </w:p>
     <w:p>
       <w:pPr>
@@ -22806,7 +22785,7 @@
         </w:rPr>
         <w:t>role-node? (e)</w:t>
       </w:r>
-      <w:bookmarkStart w:id="149" w:name="TAG-206"/>
+      <w:bookmarkStart w:id="150" w:name="TAG-206"/>
     </w:p>
     <w:p>
       <w:pPr>
@@ -22822,8 +22801,8 @@
         </w:rPr>
         <w:t>indv-role-node? (e)</w:t>
       </w:r>
-      <w:bookmarkStart w:id="150" w:name="TAG-207"/>
-      <w:bookmarkEnd w:id="149"/>
+      <w:bookmarkStart w:id="151" w:name="TAG-207"/>
+      <w:bookmarkEnd w:id="150"/>
     </w:p>
     <w:p>
       <w:pPr>
@@ -22839,7 +22818,7 @@
         </w:rPr>
         <w:t>type-role-node? (e)</w:t>
       </w:r>
-      <w:bookmarkEnd w:id="150"/>
+      <w:bookmarkEnd w:id="151"/>
       <w:r>
         <w:rPr>
           <w:rStyle w:val="Code"/>
@@ -23037,8 +23016,8 @@
         </w:rPr>
         <w:t>not-statement? (e)</w:t>
       </w:r>
-      <w:bookmarkStart w:id="151" w:name="TAG-205"/>
-      <w:bookmarkStart w:id="152" w:name="T2-177"/>
+      <w:bookmarkStart w:id="152" w:name="TAG-205"/>
+      <w:bookmarkStart w:id="153" w:name="T2-177"/>
     </w:p>
     <w:p>
       <w:pPr>
@@ -23106,14 +23085,14 @@
         </w:rPr>
         <w:t>relation? (e)</w:t>
       </w:r>
-      <w:bookmarkEnd w:id="151"/>
+      <w:bookmarkEnd w:id="152"/>
     </w:p>
     <w:p>
       <w:pPr>
         <w:pStyle w:val="FunctionSpec"/>
       </w:pPr>
     </w:p>
-    <w:bookmarkEnd w:id="152"/>
+    <w:bookmarkEnd w:id="153"/>
     <w:p>
       <w:pPr>
         <w:pStyle w:val="NormalWeb"/>
@@ -23415,11 +23394,11 @@
       <w:pPr>
         <w:pStyle w:val="Heading2"/>
       </w:pPr>
-      <w:bookmarkStart w:id="153" w:name="_Toc259910181"/>
+      <w:bookmarkStart w:id="154" w:name="_Toc267394234"/>
       <w:r>
         <w:t>Predicates on the Is-A Hierarchy</w:t>
       </w:r>
-      <w:bookmarkEnd w:id="153"/>
+      <w:bookmarkEnd w:id="154"/>
     </w:p>
     <w:p>
       <w:pPr>
@@ -23443,14 +23422,14 @@
           <w:szCs w:val="28"/>
         </w:rPr>
       </w:pPr>
-      <w:bookmarkStart w:id="154" w:name="_Toc259910182"/>
+      <w:bookmarkStart w:id="155" w:name="_Toc267394235"/>
       <w:r>
         <w:t>Functions</w:t>
       </w:r>
       <w:r>
         <w:t xml:space="preserve"> and Variables</w:t>
       </w:r>
-      <w:bookmarkEnd w:id="154"/>
+      <w:bookmarkEnd w:id="155"/>
     </w:p>
     <w:p>
       <w:pPr>
@@ -23917,7 +23896,7 @@
       <w:pPr>
         <w:pStyle w:val="FunctionDescription"/>
       </w:pPr>
-      <w:bookmarkStart w:id="155" w:name="isXeqY"/>
+      <w:bookmarkStart w:id="156" w:name="isXeqY"/>
       <w:r>
         <w:rPr>
           <w:rStyle w:val="Code"/>
@@ -23944,7 +23923,7 @@
         </w:rPr>
         <w:t>-y?</w:t>
       </w:r>
-      <w:bookmarkEnd w:id="155"/>
+      <w:bookmarkEnd w:id="156"/>
       <w:r>
         <w:t xml:space="preserve"> (x </w:t>
       </w:r>
@@ -24019,11 +23998,11 @@
       <w:pPr>
         <w:pStyle w:val="Heading2"/>
       </w:pPr>
-      <w:bookmarkStart w:id="156" w:name="_Toc259910183"/>
+      <w:bookmarkStart w:id="157" w:name="_Toc267394236"/>
       <w:r>
         <w:t>Mark, List, and Show Functions</w:t>
       </w:r>
-      <w:bookmarkEnd w:id="156"/>
+      <w:bookmarkEnd w:id="157"/>
     </w:p>
     <w:p>
       <w:pPr>
@@ -24216,11 +24195,11 @@
       <w:pPr>
         <w:pStyle w:val="Heading3"/>
       </w:pPr>
-      <w:bookmarkStart w:id="157" w:name="_Toc259910184"/>
+      <w:bookmarkStart w:id="158" w:name="_Toc267394237"/>
       <w:r>
         <w:t>Functions and Variables</w:t>
       </w:r>
-      <w:bookmarkEnd w:id="157"/>
+      <w:bookmarkEnd w:id="158"/>
     </w:p>
     <w:p>
       <w:pPr>
@@ -24564,14 +24543,14 @@
         </w:rPr>
         <w:br/>
       </w:r>
-      <w:bookmarkStart w:id="158" w:name="listsubtypes"/>
+      <w:bookmarkStart w:id="159" w:name="listsubtypes"/>
       <w:r>
         <w:rPr>
           <w:rStyle w:val="Code"/>
         </w:rPr>
         <w:t>list-subtypes</w:t>
       </w:r>
-      <w:bookmarkEnd w:id="158"/>
+      <w:bookmarkEnd w:id="159"/>
       <w:r>
         <w:t xml:space="preserve"> (e) </w:t>
       </w:r>
@@ -25179,7 +25158,7 @@
       <w:pPr>
         <w:pStyle w:val="FunctionSpec"/>
       </w:pPr>
-      <w:bookmarkStart w:id="159" w:name="TAG-232"/>
+      <w:bookmarkStart w:id="160" w:name="TAG-232"/>
       <w:r>
         <w:rPr>
           <w:rStyle w:val="Code"/>
@@ -25336,7 +25315,7 @@
       <w:r>
         <w:t xml:space="preserve"> (superiors m)</w:t>
       </w:r>
-      <w:bookmarkEnd w:id="159"/>
+      <w:bookmarkEnd w:id="160"/>
       <w:r>
         <w:t xml:space="preserve"> </w:t>
       </w:r>
@@ -26087,20 +26066,20 @@
       <w:pPr>
         <w:pStyle w:val="Heading2"/>
       </w:pPr>
-      <w:bookmarkStart w:id="160" w:name="_Toc259910185"/>
+      <w:bookmarkStart w:id="161" w:name="_Toc267394238"/>
       <w:r>
         <w:t>Query Functions for Roles</w:t>
       </w:r>
       <w:r>
         <w:t xml:space="preserve"> and Relations</w:t>
       </w:r>
-      <w:bookmarkEnd w:id="160"/>
+      <w:bookmarkEnd w:id="161"/>
     </w:p>
     <w:p>
       <w:pPr>
         <w:pStyle w:val="FunctionDescription"/>
       </w:pPr>
-      <w:bookmarkStart w:id="161" w:name="T2-199"/>
+      <w:bookmarkStart w:id="162" w:name="T2-199"/>
       <w:r>
         <w:rPr>
           <w:rStyle w:val="Code"/>
@@ -26199,7 +26178,7 @@
       <w:r>
         <w:t xml:space="preserve"> the M markers unless :DOWNSCAN is explicitly NIL. Returns the number of elements ultimately marked with M.</w:t>
       </w:r>
-      <w:bookmarkEnd w:id="161"/>
+      <w:bookmarkEnd w:id="162"/>
     </w:p>
     <w:p>
       <w:pPr>
@@ -27477,11 +27456,11 @@
       <w:pPr>
         <w:pStyle w:val="Heading2"/>
       </w:pPr>
-      <w:bookmarkStart w:id="162" w:name="_Toc259910186"/>
+      <w:bookmarkStart w:id="163" w:name="_Toc267394239"/>
       <w:r>
         <w:t>Miscellaneous Show Functions</w:t>
       </w:r>
-      <w:bookmarkEnd w:id="162"/>
+      <w:bookmarkEnd w:id="163"/>
     </w:p>
     <w:p>
       <w:pPr>
@@ -27628,14 +27607,14 @@
       <w:pPr>
         <w:pStyle w:val="Heading1"/>
       </w:pPr>
-      <w:bookmarkStart w:id="163" w:name="_Toc21121033"/>
-      <w:bookmarkStart w:id="164" w:name="_Toc259910187"/>
+      <w:bookmarkStart w:id="164" w:name="_Toc21121033"/>
+      <w:bookmarkStart w:id="165" w:name="_Toc267394240"/>
       <w:r>
         <w:lastRenderedPageBreak/>
         <w:t>Marker Scans</w:t>
       </w:r>
-      <w:bookmarkEnd w:id="163"/>
       <w:bookmarkEnd w:id="164"/>
+      <w:bookmarkEnd w:id="165"/>
     </w:p>
     <w:p>
       <w:pPr>
@@ -27652,14 +27631,14 @@
       <w:pPr>
         <w:pStyle w:val="Heading3"/>
       </w:pPr>
-      <w:bookmarkStart w:id="165" w:name="_Toc259910188"/>
+      <w:bookmarkStart w:id="166" w:name="_Toc267394241"/>
       <w:r>
         <w:t>Functions</w:t>
       </w:r>
       <w:r>
         <w:t xml:space="preserve"> and Variables</w:t>
       </w:r>
-      <w:bookmarkEnd w:id="165"/>
+      <w:bookmarkEnd w:id="166"/>
     </w:p>
     <w:p>
       <w:pPr>
@@ -28010,14 +27989,14 @@
       <w:pPr>
         <w:pStyle w:val="FunctionDescription"/>
       </w:pPr>
-      <w:bookmarkStart w:id="166" w:name="TAG-24"/>
+      <w:bookmarkStart w:id="167" w:name="TAG-24"/>
       <w:r>
         <w:rPr>
           <w:rStyle w:val="Code"/>
         </w:rPr>
         <w:t>*ignore-context*</w:t>
       </w:r>
-      <w:bookmarkEnd w:id="166"/>
+      <w:bookmarkEnd w:id="167"/>
       <w:r>
         <w:t xml:space="preserve"> </w:t>
       </w:r>
@@ -28070,14 +28049,14 @@
       <w:pPr>
         <w:pStyle w:val="FunctionDescription"/>
       </w:pPr>
-      <w:bookmarkStart w:id="167" w:name="TAG-25"/>
+      <w:bookmarkStart w:id="168" w:name="TAG-25"/>
       <w:r>
         <w:rPr>
           <w:rStyle w:val="Code"/>
         </w:rPr>
         <w:t>*one-step*</w:t>
       </w:r>
-      <w:bookmarkEnd w:id="167"/>
+      <w:bookmarkEnd w:id="168"/>
       <w:r>
         <w:t xml:space="preserve"> </w:t>
       </w:r>
@@ -28122,14 +28101,14 @@
       <w:pPr>
         <w:pStyle w:val="FunctionDescription"/>
       </w:pPr>
-      <w:bookmarkStart w:id="168" w:name="TAG-26"/>
+      <w:bookmarkStart w:id="169" w:name="TAG-26"/>
       <w:r>
         <w:rPr>
           <w:b/>
         </w:rPr>
         <w:t>*default-recursion-allowance*</w:t>
       </w:r>
-      <w:bookmarkEnd w:id="168"/>
+      <w:bookmarkEnd w:id="169"/>
       <w:r>
         <w:t xml:space="preserve"> </w:t>
       </w:r>
@@ -28319,7 +28298,7 @@
       <w:pPr>
         <w:pStyle w:val="FunctionDescription"/>
       </w:pPr>
-      <w:bookmarkStart w:id="169" w:name="T2-190"/>
+      <w:bookmarkStart w:id="170" w:name="T2-190"/>
       <w:r>
         <w:rPr>
           <w:rStyle w:val="Code"/>
@@ -28414,7 +28393,7 @@
       <w:r>
         <w:br/>
       </w:r>
-      <w:bookmarkEnd w:id="169"/>
+      <w:bookmarkEnd w:id="170"/>
       <w:r>
         <w:t xml:space="preserve">Like </w:t>
       </w:r>
@@ -28628,7 +28607,7 @@
       <w:pPr>
         <w:pStyle w:val="Heading1"/>
       </w:pPr>
-      <w:bookmarkStart w:id="170" w:name="_Toc259910189"/>
+      <w:bookmarkStart w:id="171" w:name="_Toc267394242"/>
       <w:r>
         <w:lastRenderedPageBreak/>
         <w:t>Miscellaneous Functions</w:t>
@@ -28636,13 +28615,13 @@
       <w:r>
         <w:t xml:space="preserve"> and Variables</w:t>
       </w:r>
-      <w:bookmarkEnd w:id="170"/>
+      <w:bookmarkEnd w:id="171"/>
     </w:p>
     <w:p>
       <w:pPr>
         <w:pStyle w:val="Heading2"/>
       </w:pPr>
-      <w:bookmarkStart w:id="171" w:name="_Toc259910190"/>
+      <w:bookmarkStart w:id="172" w:name="_Toc267394243"/>
       <w:r>
         <w:t xml:space="preserve">Commentary, </w:t>
       </w:r>
@@ -28655,13 +28634,13 @@
       <w:r>
         <w:t xml:space="preserve"> and Naming</w:t>
       </w:r>
-      <w:bookmarkEnd w:id="171"/>
+      <w:bookmarkEnd w:id="172"/>
     </w:p>
     <w:p>
       <w:pPr>
         <w:pStyle w:val="FunctionDescription"/>
       </w:pPr>
-      <w:bookmarkStart w:id="172" w:name="TAG-20"/>
+      <w:bookmarkStart w:id="173" w:name="TAG-20"/>
       <w:r>
         <w:rPr>
           <w:rStyle w:val="Code"/>
@@ -28679,7 +28658,7 @@
       <w:r>
         <w:t>)</w:t>
       </w:r>
-      <w:bookmarkEnd w:id="172"/>
+      <w:bookmarkEnd w:id="173"/>
       <w:r>
         <w:t xml:space="preserve"> </w:t>
       </w:r>
@@ -28802,14 +28781,14 @@
           <w:color w:val="FF0000"/>
         </w:rPr>
       </w:pPr>
-      <w:bookmarkStart w:id="173" w:name="TAG-19"/>
+      <w:bookmarkStart w:id="174" w:name="TAG-19"/>
       <w:r>
         <w:rPr>
           <w:b/>
         </w:rPr>
         <w:t>*commentary-stream*</w:t>
       </w:r>
-      <w:bookmarkEnd w:id="173"/>
+      <w:bookmarkEnd w:id="174"/>
       <w:r>
         <w:t xml:space="preserve"> </w:t>
       </w:r>
@@ -28845,14 +28824,14 @@
       <w:pPr>
         <w:pStyle w:val="FunctionDescription"/>
       </w:pPr>
-      <w:bookmarkStart w:id="174" w:name="TAG-14"/>
+      <w:bookmarkStart w:id="175" w:name="TAG-14"/>
       <w:r>
         <w:rPr>
           <w:b/>
         </w:rPr>
         <w:t>*print-namespace-in-elements*</w:t>
       </w:r>
-      <w:bookmarkEnd w:id="174"/>
+      <w:bookmarkEnd w:id="175"/>
       <w:r>
         <w:t xml:space="preserve"> </w:t>
       </w:r>
@@ -28931,14 +28910,14 @@
       <w:pPr>
         <w:pStyle w:val="FunctionDescription"/>
       </w:pPr>
-      <w:bookmarkStart w:id="175" w:name="TAG-15"/>
+      <w:bookmarkStart w:id="176" w:name="TAG-15"/>
       <w:r>
         <w:rPr>
           <w:b/>
         </w:rPr>
         <w:t>*generate-long-element-names*</w:t>
       </w:r>
-      <w:bookmarkEnd w:id="175"/>
+      <w:bookmarkEnd w:id="176"/>
       <w:r>
         <w:t xml:space="preserve"> </w:t>
       </w:r>
@@ -28974,7 +28953,7 @@
       <w:pPr>
         <w:pStyle w:val="FunctionDescription"/>
       </w:pPr>
-      <w:bookmarkStart w:id="176" w:name="TAG-16"/>
+      <w:bookmarkStart w:id="177" w:name="TAG-16"/>
       <w:r>
         <w:rPr>
           <w:b/>
@@ -28995,7 +28974,7 @@
         </w:rPr>
         <w:t>*</w:t>
       </w:r>
-      <w:bookmarkEnd w:id="176"/>
+      <w:bookmarkEnd w:id="177"/>
       <w:r>
         <w:t xml:space="preserve"> </w:t>
       </w:r>
@@ -29046,14 +29025,14 @@
       <w:pPr>
         <w:pStyle w:val="FunctionDescription"/>
       </w:pPr>
-      <w:bookmarkStart w:id="177" w:name="TAG-17"/>
+      <w:bookmarkStart w:id="178" w:name="TAG-17"/>
       <w:r>
         <w:rPr>
           <w:b/>
         </w:rPr>
         <w:t>*show-ontology-indent*</w:t>
       </w:r>
-      <w:bookmarkEnd w:id="177"/>
+      <w:bookmarkEnd w:id="178"/>
       <w:r>
         <w:t xml:space="preserve"> </w:t>
       </w:r>
@@ -29089,14 +29068,14 @@
       <w:pPr>
         <w:pStyle w:val="FunctionDescription"/>
       </w:pPr>
-      <w:bookmarkStart w:id="178" w:name="TAG-18"/>
+      <w:bookmarkStart w:id="179" w:name="TAG-18"/>
       <w:r>
         <w:rPr>
           <w:b/>
         </w:rPr>
         <w:t>*show-stream*</w:t>
       </w:r>
-      <w:bookmarkEnd w:id="178"/>
+      <w:bookmarkEnd w:id="179"/>
       <w:r>
         <w:t xml:space="preserve"> </w:t>
       </w:r>
@@ -29151,12 +29130,12 @@
       <w:pPr>
         <w:pStyle w:val="Heading2"/>
       </w:pPr>
-      <w:bookmarkStart w:id="179" w:name="_Toc259910191"/>
+      <w:bookmarkStart w:id="180" w:name="_Toc267394244"/>
       <w:r>
         <w:lastRenderedPageBreak/>
         <w:t>Variables Linking to Essential Scone Elements</w:t>
       </w:r>
-      <w:bookmarkEnd w:id="179"/>
+      <w:bookmarkEnd w:id="180"/>
     </w:p>
     <w:p>
       <w:r>
@@ -29200,7 +29179,7 @@
       <w:r>
         <w:t>.</w:t>
       </w:r>
-      <w:bookmarkStart w:id="180" w:name="TAG-32"/>
+      <w:bookmarkStart w:id="181" w:name="TAG-32"/>
       <w:r>
         <w:br/>
       </w:r>
@@ -29218,8 +29197,8 @@
         </w:rPr>
         <w:t>*thing*</w:t>
       </w:r>
-      <w:bookmarkStart w:id="181" w:name="TAG-33"/>
-      <w:bookmarkEnd w:id="180"/>
+      <w:bookmarkStart w:id="182" w:name="TAG-33"/>
+      <w:bookmarkEnd w:id="181"/>
       <w:r>
         <w:rPr>
           <w:rStyle w:val="Code"/>
@@ -29258,7 +29237,7 @@
         </w:rPr>
         <w:t>*universal*</w:t>
       </w:r>
-      <w:bookmarkEnd w:id="181"/>
+      <w:bookmarkEnd w:id="182"/>
       <w:r>
         <w:rPr>
           <w:rStyle w:val="Code"/>
@@ -29289,7 +29268,7 @@
       <w:r>
         <w:t xml:space="preserve"> context.</w:t>
       </w:r>
-      <w:bookmarkStart w:id="182" w:name="TAG-34"/>
+      <w:bookmarkStart w:id="183" w:name="TAG-34"/>
     </w:p>
     <w:p>
       <w:pPr>
@@ -29304,14 +29283,14 @@
         </w:rPr>
         <w:t>*general*</w:t>
       </w:r>
-      <w:bookmarkEnd w:id="182"/>
+      <w:bookmarkEnd w:id="183"/>
       <w:r>
         <w:rPr>
           <w:rStyle w:val="Code"/>
         </w:rPr>
         <w:br/>
       </w:r>
-      <w:bookmarkStart w:id="183" w:name="TAG-35"/>
+      <w:bookmarkStart w:id="184" w:name="TAG-35"/>
       <w:r>
         <w:t xml:space="preserve">The pre-defined </w:t>
       </w:r>
@@ -29350,8 +29329,8 @@
         </w:rPr>
         <w:t>*set*</w:t>
       </w:r>
-      <w:bookmarkStart w:id="184" w:name="TAG-36"/>
-      <w:bookmarkEnd w:id="183"/>
+      <w:bookmarkStart w:id="185" w:name="TAG-36"/>
+      <w:bookmarkEnd w:id="184"/>
       <w:r>
         <w:rPr>
           <w:rStyle w:val="Code"/>
@@ -29364,8 +29343,8 @@
         </w:rPr>
         <w:t>*empty-set*</w:t>
       </w:r>
-      <w:bookmarkStart w:id="185" w:name="TAG-37"/>
-      <w:bookmarkEnd w:id="184"/>
+      <w:bookmarkStart w:id="186" w:name="TAG-37"/>
+      <w:bookmarkEnd w:id="185"/>
     </w:p>
     <w:p>
       <w:pPr>
@@ -29380,14 +29359,14 @@
         </w:rPr>
         <w:t>*non-empty-set*</w:t>
       </w:r>
-      <w:bookmarkEnd w:id="185"/>
+      <w:bookmarkEnd w:id="186"/>
       <w:r>
         <w:rPr>
           <w:rStyle w:val="Code"/>
         </w:rPr>
         <w:br/>
       </w:r>
-      <w:bookmarkStart w:id="186" w:name="TAG-38"/>
+      <w:bookmarkStart w:id="187" w:name="TAG-38"/>
       <w:r>
         <w:t xml:space="preserve">Pre-defined type nodes related to the concept of </w:t>
       </w:r>
@@ -29429,14 +29408,14 @@
         </w:rPr>
         <w:t>*cardinality*</w:t>
       </w:r>
-      <w:bookmarkEnd w:id="186"/>
+      <w:bookmarkEnd w:id="187"/>
       <w:r>
         <w:rPr>
           <w:rStyle w:val="Code"/>
         </w:rPr>
         <w:br/>
       </w:r>
-      <w:bookmarkStart w:id="187" w:name="TAG-39"/>
+      <w:bookmarkStart w:id="188" w:name="TAG-39"/>
       <w:r>
         <w:rPr>
           <w:rStyle w:val="Code"/>
@@ -29499,22 +29478,22 @@
         </w:rPr>
         <w:t>*zero*</w:t>
       </w:r>
-      <w:bookmarkEnd w:id="187"/>
+      <w:bookmarkEnd w:id="188"/>
       <w:r>
         <w:rPr>
           <w:rStyle w:val="Code"/>
         </w:rPr>
         <w:br/>
       </w:r>
-      <w:bookmarkStart w:id="188" w:name="TAG-40"/>
+      <w:bookmarkStart w:id="189" w:name="TAG-40"/>
       <w:r>
         <w:rPr>
           <w:rStyle w:val="Code"/>
         </w:rPr>
         <w:t>*one*</w:t>
       </w:r>
-      <w:bookmarkStart w:id="189" w:name="TAG-41"/>
-      <w:bookmarkEnd w:id="188"/>
+      <w:bookmarkStart w:id="190" w:name="TAG-41"/>
+      <w:bookmarkEnd w:id="189"/>
     </w:p>
     <w:p>
       <w:pPr>
@@ -29532,14 +29511,14 @@
         </w:rPr>
         <w:t>*two*</w:t>
       </w:r>
-      <w:bookmarkEnd w:id="189"/>
+      <w:bookmarkEnd w:id="190"/>
       <w:r>
         <w:rPr>
           <w:rStyle w:val="Code"/>
         </w:rPr>
         <w:br/>
       </w:r>
-      <w:bookmarkStart w:id="190" w:name="TAG-42"/>
+      <w:bookmarkStart w:id="191" w:name="TAG-42"/>
       <w:r>
         <w:rPr>
           <w:rStyle w:val="Code"/>
@@ -29563,84 +29542,84 @@
         </w:rPr>
         <w:t>*number*</w:t>
       </w:r>
-      <w:bookmarkEnd w:id="190"/>
+      <w:bookmarkEnd w:id="191"/>
       <w:r>
         <w:rPr>
           <w:rStyle w:val="Code"/>
         </w:rPr>
         <w:br/>
       </w:r>
-      <w:bookmarkStart w:id="191" w:name="TAG-43"/>
+      <w:bookmarkStart w:id="192" w:name="TAG-43"/>
       <w:r>
         <w:rPr>
           <w:rStyle w:val="Code"/>
         </w:rPr>
         <w:t>*integer*</w:t>
       </w:r>
-      <w:bookmarkEnd w:id="191"/>
+      <w:bookmarkEnd w:id="192"/>
       <w:r>
         <w:rPr>
           <w:rStyle w:val="Code"/>
         </w:rPr>
         <w:br/>
       </w:r>
-      <w:bookmarkStart w:id="192" w:name="TAG-44"/>
+      <w:bookmarkStart w:id="193" w:name="TAG-44"/>
       <w:r>
         <w:rPr>
           <w:rStyle w:val="Code"/>
         </w:rPr>
         <w:t>*ratio*</w:t>
       </w:r>
-      <w:bookmarkEnd w:id="192"/>
+      <w:bookmarkEnd w:id="193"/>
       <w:r>
         <w:rPr>
           <w:rStyle w:val="Code"/>
         </w:rPr>
         <w:br/>
       </w:r>
-      <w:bookmarkStart w:id="193" w:name="TAG-45"/>
+      <w:bookmarkStart w:id="194" w:name="TAG-45"/>
       <w:r>
         <w:rPr>
           <w:rStyle w:val="Code"/>
         </w:rPr>
         <w:t>*float*</w:t>
       </w:r>
-      <w:bookmarkEnd w:id="193"/>
+      <w:bookmarkEnd w:id="194"/>
       <w:r>
         <w:rPr>
           <w:rStyle w:val="Code"/>
         </w:rPr>
         <w:br/>
       </w:r>
-      <w:bookmarkStart w:id="194" w:name="TAG-46"/>
+      <w:bookmarkStart w:id="195" w:name="TAG-46"/>
       <w:r>
         <w:rPr>
           <w:rStyle w:val="Code"/>
         </w:rPr>
         <w:t>*string*</w:t>
       </w:r>
-      <w:bookmarkEnd w:id="194"/>
+      <w:bookmarkEnd w:id="195"/>
       <w:r>
         <w:rPr>
           <w:rStyle w:val="Code"/>
         </w:rPr>
         <w:br/>
       </w:r>
-      <w:bookmarkStart w:id="195" w:name="TAG-47"/>
+      <w:bookmarkStart w:id="196" w:name="TAG-47"/>
       <w:r>
         <w:rPr>
           <w:rStyle w:val="Code"/>
         </w:rPr>
         <w:t>*function*</w:t>
       </w:r>
-      <w:bookmarkEnd w:id="195"/>
+      <w:bookmarkEnd w:id="196"/>
       <w:r>
         <w:rPr>
           <w:rStyle w:val="Code"/>
         </w:rPr>
         <w:br/>
       </w:r>
-      <w:bookmarkStart w:id="196" w:name="TAG-48"/>
+      <w:bookmarkStart w:id="197" w:name="TAG-48"/>
       <w:r>
         <w:rPr>
           <w:rStyle w:val="Code"/>
@@ -29661,56 +29640,56 @@
         </w:rPr>
         <w:t>*</w:t>
       </w:r>
-      <w:bookmarkEnd w:id="196"/>
+      <w:bookmarkEnd w:id="197"/>
       <w:r>
         <w:rPr>
           <w:rStyle w:val="Code"/>
         </w:rPr>
         <w:br/>
       </w:r>
-      <w:bookmarkStart w:id="197" w:name="TAG-49"/>
+      <w:bookmarkStart w:id="198" w:name="TAG-49"/>
       <w:r>
         <w:rPr>
           <w:rStyle w:val="Code"/>
         </w:rPr>
         <w:t>*relation*</w:t>
       </w:r>
-      <w:bookmarkEnd w:id="197"/>
+      <w:bookmarkEnd w:id="198"/>
       <w:r>
         <w:rPr>
           <w:rStyle w:val="Code"/>
         </w:rPr>
         <w:br/>
       </w:r>
-      <w:bookmarkStart w:id="198" w:name="TAG-50"/>
+      <w:bookmarkStart w:id="199" w:name="TAG-50"/>
       <w:r>
         <w:rPr>
           <w:rStyle w:val="Code"/>
         </w:rPr>
         <w:t>*is-a-link*</w:t>
       </w:r>
-      <w:bookmarkEnd w:id="198"/>
+      <w:bookmarkEnd w:id="199"/>
       <w:r>
         <w:rPr>
           <w:rStyle w:val="Code"/>
         </w:rPr>
         <w:br/>
       </w:r>
-      <w:bookmarkStart w:id="199" w:name="TAG-51"/>
+      <w:bookmarkStart w:id="200" w:name="TAG-51"/>
       <w:r>
         <w:rPr>
           <w:rStyle w:val="Code"/>
         </w:rPr>
         <w:t>*is-not-a-link*</w:t>
       </w:r>
-      <w:bookmarkEnd w:id="199"/>
+      <w:bookmarkEnd w:id="200"/>
       <w:r>
         <w:rPr>
           <w:rStyle w:val="Code"/>
         </w:rPr>
         <w:br/>
       </w:r>
-      <w:bookmarkStart w:id="200" w:name="TAG-52"/>
+      <w:bookmarkStart w:id="201" w:name="TAG-52"/>
       <w:r>
         <w:rPr>
           <w:rStyle w:val="Code"/>
@@ -29731,14 +29710,14 @@
         </w:rPr>
         <w:t>-link*</w:t>
       </w:r>
-      <w:bookmarkEnd w:id="200"/>
+      <w:bookmarkEnd w:id="201"/>
       <w:r>
         <w:rPr>
           <w:rStyle w:val="Code"/>
         </w:rPr>
         <w:br/>
       </w:r>
-      <w:bookmarkStart w:id="201" w:name="TAG-53"/>
+      <w:bookmarkStart w:id="202" w:name="TAG-53"/>
       <w:r>
         <w:rPr>
           <w:rStyle w:val="Code"/>
@@ -29759,92 +29738,92 @@
         </w:rPr>
         <w:t>-link*</w:t>
       </w:r>
-      <w:bookmarkEnd w:id="201"/>
+      <w:bookmarkEnd w:id="202"/>
       <w:r>
         <w:rPr>
           <w:rStyle w:val="Code"/>
         </w:rPr>
         <w:br/>
       </w:r>
-      <w:bookmarkStart w:id="202" w:name="TAG-54"/>
+      <w:bookmarkStart w:id="203" w:name="TAG-54"/>
       <w:r>
         <w:rPr>
           <w:rStyle w:val="Code"/>
         </w:rPr>
         <w:t>*cancel-link*</w:t>
       </w:r>
-      <w:bookmarkEnd w:id="202"/>
+      <w:bookmarkEnd w:id="203"/>
       <w:r>
         <w:rPr>
           <w:rStyle w:val="Code"/>
         </w:rPr>
         <w:br/>
       </w:r>
-      <w:bookmarkStart w:id="203" w:name="TAG-55"/>
+      <w:bookmarkStart w:id="204" w:name="TAG-55"/>
       <w:r>
         <w:rPr>
           <w:rStyle w:val="Code"/>
         </w:rPr>
         <w:t>*has-link*</w:t>
       </w:r>
-      <w:bookmarkEnd w:id="203"/>
+      <w:bookmarkEnd w:id="204"/>
       <w:r>
         <w:rPr>
           <w:rStyle w:val="Code"/>
         </w:rPr>
         <w:br/>
       </w:r>
-      <w:bookmarkStart w:id="204" w:name="TAG-56"/>
+      <w:bookmarkStart w:id="205" w:name="TAG-56"/>
       <w:r>
         <w:rPr>
           <w:rStyle w:val="Code"/>
         </w:rPr>
         <w:t>*has-no-link*</w:t>
       </w:r>
-      <w:bookmarkEnd w:id="204"/>
+      <w:bookmarkEnd w:id="205"/>
       <w:r>
         <w:rPr>
           <w:rStyle w:val="Code"/>
         </w:rPr>
         <w:br/>
       </w:r>
-      <w:bookmarkStart w:id="205" w:name="TAG-57"/>
+      <w:bookmarkStart w:id="206" w:name="TAG-57"/>
       <w:r>
         <w:rPr>
           <w:rStyle w:val="Code"/>
         </w:rPr>
         <w:t>*split*</w:t>
       </w:r>
-      <w:bookmarkEnd w:id="205"/>
+      <w:bookmarkEnd w:id="206"/>
       <w:r>
         <w:rPr>
           <w:rStyle w:val="Code"/>
         </w:rPr>
         <w:br/>
       </w:r>
-      <w:bookmarkStart w:id="206" w:name="TAG-58"/>
+      <w:bookmarkStart w:id="207" w:name="TAG-58"/>
       <w:r>
         <w:rPr>
           <w:rStyle w:val="Code"/>
         </w:rPr>
         <w:t>*complete-split*</w:t>
       </w:r>
-      <w:bookmarkEnd w:id="206"/>
+      <w:bookmarkEnd w:id="207"/>
       <w:r>
         <w:rPr>
           <w:rStyle w:val="Code"/>
         </w:rPr>
         <w:br/>
       </w:r>
-      <w:bookmarkStart w:id="207" w:name="TAG-59"/>
+      <w:bookmarkStart w:id="208" w:name="TAG-59"/>
       <w:r>
         <w:rPr>
           <w:rStyle w:val="Code"/>
         </w:rPr>
         <w:t>*statement-link*</w:t>
       </w:r>
-      <w:bookmarkStart w:id="208" w:name="TAG-60"/>
-      <w:bookmarkEnd w:id="207"/>
+      <w:bookmarkStart w:id="209" w:name="TAG-60"/>
+      <w:bookmarkEnd w:id="208"/>
     </w:p>
     <w:p>
       <w:pPr>
@@ -29862,7 +29841,7 @@
         </w:rPr>
         <w:t>*not-statement-link*</w:t>
       </w:r>
-      <w:bookmarkEnd w:id="208"/>
+      <w:bookmarkEnd w:id="209"/>
       <w:r>
         <w:rPr>
           <w:rStyle w:val="Code"/>
@@ -29891,7 +29870,7 @@
       <w:pPr>
         <w:pStyle w:val="Heading1"/>
       </w:pPr>
-      <w:bookmarkStart w:id="209" w:name="_Toc259910192"/>
+      <w:bookmarkStart w:id="210" w:name="_Toc267394245"/>
       <w:r>
         <w:lastRenderedPageBreak/>
         <w:t>Structure-Creation Functions</w:t>
@@ -29899,7 +29878,7 @@
       <w:r>
         <w:t xml:space="preserve"> from the Core KB</w:t>
       </w:r>
-      <w:bookmarkEnd w:id="209"/>
+      <w:bookmarkEnd w:id="210"/>
     </w:p>
     <w:p>
       <w:pPr>
@@ -29928,14 +29907,14 @@
           <w:color w:val="FF0000"/>
         </w:rPr>
       </w:pPr>
-      <w:bookmarkStart w:id="210" w:name="_Toc259910193"/>
+      <w:bookmarkStart w:id="211" w:name="_Toc267394246"/>
       <w:r>
         <w:t>Functions</w:t>
       </w:r>
       <w:r>
         <w:t xml:space="preserve"> and Variables</w:t>
       </w:r>
-      <w:bookmarkEnd w:id="210"/>
+      <w:bookmarkEnd w:id="211"/>
     </w:p>
     <w:p>
       <w:pPr>
@@ -30350,9 +30329,7 @@
       <w:pPr>
         <w:pStyle w:val="Heading1"/>
       </w:pPr>
-      <w:bookmarkStart w:id="211" w:name="_Toc259910195"/>
-      <w:bookmarkStart w:id="212" w:name="_GoBack"/>
-      <w:bookmarkEnd w:id="212"/>
+      <w:bookmarkStart w:id="212" w:name="_Toc267394247"/>
       <w:r>
         <w:lastRenderedPageBreak/>
         <w:t xml:space="preserve">Alphabetical </w:t>
@@ -30363,7 +30340,7 @@
       <w:r>
         <w:t xml:space="preserve"> of Functions and Variables</w:t>
       </w:r>
-      <w:bookmarkEnd w:id="211"/>
+      <w:bookmarkEnd w:id="212"/>
     </w:p>
     <w:p/>
     <w:p>
@@ -35764,7 +35741,7 @@
         <w:b/>
         <w:noProof/>
       </w:rPr>
-      <w:t>41</w:t>
+      <w:t>1</w:t>
     </w:r>
     <w:r>
       <w:rPr>
@@ -35821,7 +35798,7 @@
         <w:b/>
         <w:noProof/>
       </w:rPr>
-      <w:t>53</w:t>
+      <w:t>51</w:t>
     </w:r>
     <w:r>
       <w:rPr>
@@ -39285,7 +39262,7 @@
 </file>
 
 <file path=customXml/itemProps1.xml><?xml version="1.0" encoding="utf-8"?>
-<ds:datastoreItem xmlns:ds="http://schemas.openxmlformats.org/officeDocument/2006/customXml" ds:itemID="{80E1FF56-8DF2-A048-BB9C-48315DCD462C}">
+<ds:datastoreItem xmlns:ds="http://schemas.openxmlformats.org/officeDocument/2006/customXml" ds:itemID="{C443FE1A-8DF4-D449-9F1F-A203F2B4524B}">
   <ds:schemaRefs>
     <ds:schemaRef ds:uri="http://schemas.openxmlformats.org/officeDocument/2006/bibliography"/>
   </ds:schemaRefs>

</xml_diff>

<commit_message>
Fix SUG to properly describe the modified IS-X-A-Y? and IS-X-EQ-Y?
</commit_message>
<xml_diff>
--- a/Scone-Users-Guide.docx
+++ b/Scone-Users-Guide.docx
@@ -6094,9 +6094,9 @@
       </w:pPr>
       <w:bookmarkStart w:id="8" w:name="_Toc21067760"/>
       <w:bookmarkStart w:id="9" w:name="_Toc21121026"/>
-      <w:bookmarkStart w:id="10" w:name="_Toc21067758"/>
-      <w:bookmarkStart w:id="11" w:name="_Toc21121021"/>
-      <w:bookmarkStart w:id="12" w:name="_Toc271122710"/>
+      <w:bookmarkStart w:id="10" w:name="_Toc271122710"/>
+      <w:bookmarkStart w:id="11" w:name="_Toc21067758"/>
+      <w:bookmarkStart w:id="12" w:name="_Toc21121021"/>
       <w:r>
         <w:t>Running</w:t>
       </w:r>
@@ -6105,7 +6105,7 @@
       </w:r>
       <w:bookmarkEnd w:id="8"/>
       <w:bookmarkEnd w:id="9"/>
-      <w:bookmarkEnd w:id="12"/>
+      <w:bookmarkEnd w:id="10"/>
     </w:p>
     <w:p>
       <w:r>
@@ -8255,8 +8255,8 @@
         <w:lastRenderedPageBreak/>
         <w:t>Scone Elements</w:t>
       </w:r>
-      <w:bookmarkEnd w:id="10"/>
       <w:bookmarkEnd w:id="11"/>
+      <w:bookmarkEnd w:id="12"/>
       <w:bookmarkEnd w:id="17"/>
     </w:p>
     <w:p>
@@ -27366,10 +27366,13 @@
         <w:t>.  This is</w:t>
       </w:r>
       <w:r>
-        <w:t xml:space="preserve"> the particular split or superior typ</w:t>
-      </w:r>
-      <w:r>
-        <w:t>e node that pro</w:t>
+        <w:t xml:space="preserve"> the particular split or </w:t>
+      </w:r>
+      <w:r>
+        <w:t>negation link</w:t>
+      </w:r>
+      <w:r>
+        <w:t xml:space="preserve"> that pro</w:t>
       </w:r>
       <w:r>
         <w:t>duces a conflict, or one of these elements</w:t>
@@ -27673,7 +27676,15 @@
         <w:t>no</w:t>
       </w:r>
       <w:r>
-        <w:t xml:space="preserve"> response will return an element as second value.  This is the particular split or element node that produces a conflict, or one of these elements if there are multiple conflicts.</w:t>
+        <w:t xml:space="preserve"> response will return an element as second value.  This is the particular split or </w:t>
+      </w:r>
+      <w:r>
+        <w:t>negation link</w:t>
+      </w:r>
+      <w:bookmarkStart w:id="68" w:name="_GoBack"/>
+      <w:bookmarkEnd w:id="68"/>
+      <w:r>
+        <w:t xml:space="preserve"> that produces a conflict, or one of these elements if there are multiple conflicts.</w:t>
       </w:r>
     </w:p>
     <w:p>
@@ -27810,11 +27821,11 @@
       <w:pPr>
         <w:pStyle w:val="Heading2"/>
       </w:pPr>
-      <w:bookmarkStart w:id="68" w:name="_Toc271122762"/>
+      <w:bookmarkStart w:id="69" w:name="_Toc271122762"/>
       <w:r>
         <w:t>Mark, List, and Show Functions</w:t>
       </w:r>
-      <w:bookmarkEnd w:id="68"/>
+      <w:bookmarkEnd w:id="69"/>
     </w:p>
     <w:p>
       <w:pPr>
@@ -28007,11 +28018,11 @@
       <w:pPr>
         <w:pStyle w:val="Heading3"/>
       </w:pPr>
-      <w:bookmarkStart w:id="69" w:name="_Toc271122763"/>
+      <w:bookmarkStart w:id="70" w:name="_Toc271122763"/>
       <w:r>
         <w:t>Functions and Variables</w:t>
       </w:r>
-      <w:bookmarkEnd w:id="69"/>
+      <w:bookmarkEnd w:id="70"/>
     </w:p>
     <w:p>
       <w:pPr>
@@ -30999,14 +31010,14 @@
       <w:pPr>
         <w:pStyle w:val="Heading2"/>
       </w:pPr>
-      <w:bookmarkStart w:id="70" w:name="_Toc271122764"/>
+      <w:bookmarkStart w:id="71" w:name="_Toc271122764"/>
       <w:r>
         <w:t>Query Functions for Roles</w:t>
       </w:r>
       <w:r>
         <w:t xml:space="preserve"> and Relations</w:t>
       </w:r>
-      <w:bookmarkEnd w:id="70"/>
+      <w:bookmarkEnd w:id="71"/>
     </w:p>
     <w:p>
       <w:pPr>
@@ -33020,11 +33031,11 @@
       <w:pPr>
         <w:pStyle w:val="Heading2"/>
       </w:pPr>
-      <w:bookmarkStart w:id="71" w:name="_Toc271122765"/>
+      <w:bookmarkStart w:id="72" w:name="_Toc271122765"/>
       <w:r>
         <w:t>Miscellaneous Show Functions</w:t>
       </w:r>
-      <w:bookmarkEnd w:id="71"/>
+      <w:bookmarkEnd w:id="72"/>
     </w:p>
     <w:p>
       <w:pPr>
@@ -33243,14 +33254,14 @@
       <w:pPr>
         <w:pStyle w:val="Heading1"/>
       </w:pPr>
-      <w:bookmarkStart w:id="72" w:name="_Toc21121033"/>
-      <w:bookmarkStart w:id="73" w:name="_Toc271122766"/>
+      <w:bookmarkStart w:id="73" w:name="_Toc21121033"/>
+      <w:bookmarkStart w:id="74" w:name="_Toc271122766"/>
       <w:r>
         <w:lastRenderedPageBreak/>
         <w:t>Marker Scans</w:t>
       </w:r>
-      <w:bookmarkEnd w:id="72"/>
       <w:bookmarkEnd w:id="73"/>
+      <w:bookmarkEnd w:id="74"/>
     </w:p>
     <w:p>
       <w:pPr>
@@ -33267,14 +33278,14 @@
       <w:pPr>
         <w:pStyle w:val="Heading3"/>
       </w:pPr>
-      <w:bookmarkStart w:id="74" w:name="_Toc271122767"/>
+      <w:bookmarkStart w:id="75" w:name="_Toc271122767"/>
       <w:r>
         <w:t>Functions</w:t>
       </w:r>
       <w:r>
         <w:t xml:space="preserve"> and Variables</w:t>
       </w:r>
-      <w:bookmarkEnd w:id="74"/>
+      <w:bookmarkEnd w:id="75"/>
     </w:p>
     <w:p>
       <w:pPr>
@@ -34473,7 +34484,7 @@
       <w:pPr>
         <w:pStyle w:val="Heading1"/>
       </w:pPr>
-      <w:bookmarkStart w:id="75" w:name="_Toc271122768"/>
+      <w:bookmarkStart w:id="76" w:name="_Toc271122768"/>
       <w:r>
         <w:lastRenderedPageBreak/>
         <w:t>Miscellaneous Functions</w:t>
@@ -34481,13 +34492,13 @@
       <w:r>
         <w:t xml:space="preserve"> and Variables</w:t>
       </w:r>
-      <w:bookmarkEnd w:id="75"/>
+      <w:bookmarkEnd w:id="76"/>
     </w:p>
     <w:p>
       <w:pPr>
         <w:pStyle w:val="Heading2"/>
       </w:pPr>
-      <w:bookmarkStart w:id="76" w:name="_Toc271122769"/>
+      <w:bookmarkStart w:id="77" w:name="_Toc271122769"/>
       <w:r>
         <w:t xml:space="preserve">Commentary, </w:t>
       </w:r>
@@ -34500,7 +34511,7 @@
       <w:r>
         <w:t xml:space="preserve"> and Naming</w:t>
       </w:r>
-      <w:bookmarkEnd w:id="76"/>
+      <w:bookmarkEnd w:id="77"/>
     </w:p>
     <w:p>
       <w:pPr>
@@ -35137,11 +35148,11 @@
       <w:pPr>
         <w:pStyle w:val="Heading2"/>
       </w:pPr>
-      <w:bookmarkStart w:id="77" w:name="_Toc271122770"/>
+      <w:bookmarkStart w:id="78" w:name="_Toc271122770"/>
       <w:r>
         <w:t>Variables Linking to Essential Scone Elements</w:t>
       </w:r>
-      <w:bookmarkEnd w:id="77"/>
+      <w:bookmarkEnd w:id="78"/>
     </w:p>
     <w:p>
       <w:r>
@@ -36515,7 +36526,7 @@
       <w:pPr>
         <w:pStyle w:val="Heading1"/>
       </w:pPr>
-      <w:bookmarkStart w:id="78" w:name="_Toc271122771"/>
+      <w:bookmarkStart w:id="79" w:name="_Toc271122771"/>
       <w:r>
         <w:lastRenderedPageBreak/>
         <w:t>Structure-Creation Functions</w:t>
@@ -36523,7 +36534,7 @@
       <w:r>
         <w:t xml:space="preserve"> from the Core KB</w:t>
       </w:r>
-      <w:bookmarkEnd w:id="78"/>
+      <w:bookmarkEnd w:id="79"/>
     </w:p>
     <w:p>
       <w:pPr>
@@ -36552,14 +36563,14 @@
           <w:color w:val="FF0000"/>
         </w:rPr>
       </w:pPr>
-      <w:bookmarkStart w:id="79" w:name="_Toc271122772"/>
+      <w:bookmarkStart w:id="80" w:name="_Toc271122772"/>
       <w:r>
         <w:t>Functions</w:t>
       </w:r>
       <w:r>
         <w:t xml:space="preserve"> and Variables</w:t>
       </w:r>
-      <w:bookmarkEnd w:id="79"/>
+      <w:bookmarkEnd w:id="80"/>
     </w:p>
     <w:p>
       <w:pPr>
@@ -37022,7 +37033,7 @@
       <w:pPr>
         <w:pStyle w:val="Heading1"/>
       </w:pPr>
-      <w:bookmarkStart w:id="80" w:name="_Toc271122773"/>
+      <w:bookmarkStart w:id="81" w:name="_Toc271122773"/>
       <w:r>
         <w:lastRenderedPageBreak/>
         <w:t xml:space="preserve">Alphabetical </w:t>
@@ -37033,7 +37044,7 @@
       <w:r>
         <w:t>of Functions and Variables</w:t>
       </w:r>
-      <w:bookmarkEnd w:id="80"/>
+      <w:bookmarkEnd w:id="81"/>
     </w:p>
     <w:p/>
     <w:p>
@@ -37062,8 +37073,6 @@
       <w:r>
         <w:fldChar w:fldCharType="separate"/>
       </w:r>
-      <w:bookmarkStart w:id="81" w:name="_GoBack"/>
-      <w:bookmarkEnd w:id="81"/>
     </w:p>
     <w:p>
       <w:pPr>
@@ -44631,7 +44640,7 @@
         <w:b/>
         <w:noProof/>
       </w:rPr>
-      <w:t>55</w:t>
+      <w:t>42</w:t>
     </w:r>
     <w:r>
       <w:rPr>
@@ -48203,7 +48212,7 @@
 </file>
 
 <file path=customXml/itemProps1.xml><?xml version="1.0" encoding="utf-8"?>
-<ds:datastoreItem xmlns:ds="http://schemas.openxmlformats.org/officeDocument/2006/customXml" ds:itemID="{C6907BF3-D5F4-244F-8F43-79CFE88C4416}">
+<ds:datastoreItem xmlns:ds="http://schemas.openxmlformats.org/officeDocument/2006/customXml" ds:itemID="{EEC41839-776B-8C41-B1B1-AC1E11143ABB}">
   <ds:schemaRefs>
     <ds:schemaRef ds:uri="http://schemas.openxmlformats.org/officeDocument/2006/bibliography"/>
   </ds:schemaRefs>

</xml_diff>